<commit_message>
fix(doc): updating project doc file
</commit_message>
<xml_diff>
--- a/C-WT-AT3-PROJ.docx
+++ b/C-WT-AT3-PROJ.docx
@@ -4404,7 +4404,6 @@
                   <w14:uncheckedState w14:val="2610" w14:font="MS Gothic"/>
                 </w14:checkbox>
               </w:sdtPr>
-              <w:sdtEndPr/>
               <w:sdtContent>
                 <w:r>
                   <w:rPr>
@@ -4512,7 +4511,6 @@
                   <w14:uncheckedState w14:val="2610" w14:font="MS Gothic"/>
                 </w14:checkbox>
               </w:sdtPr>
-              <w:sdtEndPr/>
               <w:sdtContent>
                 <w:r>
                   <w:rPr>
@@ -4644,7 +4642,6 @@
                   <w14:uncheckedState w14:val="2610" w14:font="MS Gothic"/>
                 </w14:checkbox>
               </w:sdtPr>
-              <w:sdtEndPr/>
               <w:sdtContent>
                 <w:r>
                   <w:rPr>
@@ -4753,7 +4750,6 @@
                   <w14:uncheckedState w14:val="2610" w14:font="MS Gothic"/>
                 </w14:checkbox>
               </w:sdtPr>
-              <w:sdtEndPr/>
               <w:sdtContent>
                 <w:r>
                   <w:rPr>
@@ -7066,6 +7062,7 @@
               </w:rPr>
               <w:t xml:space="preserve">WebStorm, </w:t>
             </w:r>
+            <w:proofErr w:type="spellStart"/>
             <w:r>
               <w:rPr>
                 <w:sz w:val="20"/>
@@ -7073,6 +7070,7 @@
               </w:rPr>
               <w:t>PhpStorm</w:t>
             </w:r>
+            <w:proofErr w:type="spellEnd"/>
           </w:p>
           <w:p>
             <w:pPr>
@@ -7871,9 +7869,11 @@
                     <w:jc w:val="center"/>
                     <w:textAlignment w:val="baseline"/>
                   </w:pPr>
+                  <w:proofErr w:type="spellStart"/>
                   <w:r>
                     <w:t>Laragon</w:t>
                   </w:r>
+                  <w:proofErr w:type="spellEnd"/>
                 </w:p>
                 <w:p>
                   <w:pPr>
@@ -13309,13 +13309,21 @@
               <w:t xml:space="preserve"> project in your web editor</w:t>
             </w:r>
             <w:r>
-              <w:t>, be that WebStorm, VSCo</w:t>
+              <w:t xml:space="preserve">, be that WebStorm, </w:t>
+            </w:r>
+            <w:proofErr w:type="spellStart"/>
+            <w:r>
+              <w:t>VSCo</w:t>
             </w:r>
             <w:r>
               <w:t>d</w:t>
             </w:r>
             <w:r>
-              <w:t>e or such.</w:t>
+              <w:t>e</w:t>
+            </w:r>
+            <w:proofErr w:type="spellEnd"/>
+            <w:r>
+              <w:t xml:space="preserve"> or such.</w:t>
             </w:r>
           </w:p>
           <w:p>
@@ -13326,7 +13334,15 @@
               <w:t>-</w:t>
             </w:r>
             <w:r>
-              <w:t>in terminal, VS Code has a Terminal extension that may be installed, or you may use the Terminal from Laragon when on a PC.</w:t>
+              <w:t xml:space="preserve">in terminal, VS Code has a Terminal extension that may be installed, or you may use the Terminal from </w:t>
+            </w:r>
+            <w:proofErr w:type="spellStart"/>
+            <w:r>
+              <w:t>Laragon</w:t>
+            </w:r>
+            <w:proofErr w:type="spellEnd"/>
+            <w:r>
+              <w:t xml:space="preserve"> when on a PC.</w:t>
             </w:r>
           </w:p>
           <w:p>
@@ -13452,8 +13468,13 @@
             <w:pPr>
               <w:pStyle w:val="Heading3"/>
             </w:pPr>
-            <w:r>
-              <w:t>VSCode:</w:t>
+            <w:proofErr w:type="spellStart"/>
+            <w:r>
+              <w:t>VSCode</w:t>
+            </w:r>
+            <w:proofErr w:type="spellEnd"/>
+            <w:r>
+              <w:t>:</w:t>
             </w:r>
           </w:p>
           <w:p>
@@ -13531,7 +13552,21 @@
               <w:rPr>
                 <w:rStyle w:val="CodeInline"/>
               </w:rPr>
-              <w:t>%userprofile%\Source\Profile\C4Prog-WT-</w:t>
+              <w:t>%</w:t>
+            </w:r>
+            <w:proofErr w:type="spellStart"/>
+            <w:r>
+              <w:rPr>
+                <w:rStyle w:val="CodeInline"/>
+              </w:rPr>
+              <w:t>userprofile</w:t>
+            </w:r>
+            <w:proofErr w:type="spellEnd"/>
+            <w:r>
+              <w:rPr>
+                <w:rStyle w:val="CodeInline"/>
+              </w:rPr>
+              <w:t>%\Source\Profile\C4Prog-WT-</w:t>
             </w:r>
             <w:r>
               <w:rPr>
@@ -13738,18 +13773,36 @@
                 <w:i/>
                 <w:iCs/>
               </w:rPr>
-              <w:t xml:space="preserve">.gitignore </w:t>
-            </w:r>
-            <w:r>
-              <w:t xml:space="preserve">that ignores the </w:t>
-            </w:r>
+              <w:t>.</w:t>
+            </w:r>
+            <w:proofErr w:type="spellStart"/>
             <w:r>
               <w:rPr>
                 <w:i/>
                 <w:iCs/>
               </w:rPr>
+              <w:t>gitignore</w:t>
+            </w:r>
+            <w:proofErr w:type="spellEnd"/>
+            <w:r>
+              <w:rPr>
+                <w:i/>
+                <w:iCs/>
+              </w:rPr>
+              <w:t xml:space="preserve"> </w:t>
+            </w:r>
+            <w:r>
+              <w:t xml:space="preserve">that ignores the </w:t>
+            </w:r>
+            <w:proofErr w:type="spellStart"/>
+            <w:r>
+              <w:rPr>
+                <w:i/>
+                <w:iCs/>
+              </w:rPr>
               <w:t>node_modules</w:t>
             </w:r>
+            <w:proofErr w:type="spellEnd"/>
             <w:r>
               <w:t xml:space="preserve"> and </w:t>
             </w:r>
@@ -13868,6 +13921,7 @@
                 <w:sz w:val="48"/>
                 <w:szCs w:val="48"/>
               </w:rPr>
+              <w:lastRenderedPageBreak/>
               <w:t>A</w:t>
             </w:r>
             <w:r>
@@ -13914,15 +13968,97 @@
               <w:t xml:space="preserve">Add screen shots of your Project-ReadMe </w:t>
             </w:r>
             <w:r>
-              <w:t>&amp; .gitignore</w:t>
-            </w:r>
+              <w:t>&amp; .</w:t>
+            </w:r>
+            <w:proofErr w:type="spellStart"/>
+            <w:r>
+              <w:t>gitignore</w:t>
+            </w:r>
+            <w:proofErr w:type="spellEnd"/>
             <w:r>
               <w:t xml:space="preserve"> files:</w:t>
+            </w:r>
+          </w:p>
+          <w:p>
+            <w:r>
+              <w:drawing>
+                <wp:inline distT="0" distB="0" distL="0" distR="0" wp14:anchorId="56CF0B1F" wp14:editId="5FEA86A4">
+                  <wp:extent cx="4753638" cy="6516009"/>
+                  <wp:effectExtent l="0" t="0" r="8890" b="0"/>
+                  <wp:docPr id="161665874" name="Picture 1"/>
+                  <wp:cNvGraphicFramePr>
+                    <a:graphicFrameLocks xmlns:a="http://schemas.openxmlformats.org/drawingml/2006/main" noChangeAspect="1"/>
+                  </wp:cNvGraphicFramePr>
+                  <a:graphic xmlns:a="http://schemas.openxmlformats.org/drawingml/2006/main">
+                    <a:graphicData uri="http://schemas.openxmlformats.org/drawingml/2006/picture">
+                      <pic:pic xmlns:pic="http://schemas.openxmlformats.org/drawingml/2006/picture">
+                        <pic:nvPicPr>
+                          <pic:cNvPr id="161665874" name=""/>
+                          <pic:cNvPicPr/>
+                        </pic:nvPicPr>
+                        <pic:blipFill>
+                          <a:blip r:embed="rId16"/>
+                          <a:stretch>
+                            <a:fillRect/>
+                          </a:stretch>
+                        </pic:blipFill>
+                        <pic:spPr>
+                          <a:xfrm>
+                            <a:off x="0" y="0"/>
+                            <a:ext cx="4753638" cy="6516009"/>
+                          </a:xfrm>
+                          <a:prstGeom prst="rect">
+                            <a:avLst/>
+                          </a:prstGeom>
+                        </pic:spPr>
+                      </pic:pic>
+                    </a:graphicData>
+                  </a:graphic>
+                </wp:inline>
+              </w:drawing>
             </w:r>
           </w:p>
           <w:p/>
-          <w:p/>
-          <w:p/>
+          <w:p>
+            <w:r>
+              <w:lastRenderedPageBreak/>
+              <w:drawing>
+                <wp:inline distT="0" distB="0" distL="0" distR="0" wp14:anchorId="07C2B39C" wp14:editId="53710964">
+                  <wp:extent cx="4802505" cy="1496695"/>
+                  <wp:effectExtent l="0" t="0" r="0" b="8255"/>
+                  <wp:docPr id="906219691" name="Picture 1"/>
+                  <wp:cNvGraphicFramePr>
+                    <a:graphicFrameLocks xmlns:a="http://schemas.openxmlformats.org/drawingml/2006/main" noChangeAspect="1"/>
+                  </wp:cNvGraphicFramePr>
+                  <a:graphic xmlns:a="http://schemas.openxmlformats.org/drawingml/2006/main">
+                    <a:graphicData uri="http://schemas.openxmlformats.org/drawingml/2006/picture">
+                      <pic:pic xmlns:pic="http://schemas.openxmlformats.org/drawingml/2006/picture">
+                        <pic:nvPicPr>
+                          <pic:cNvPr id="906219691" name=""/>
+                          <pic:cNvPicPr/>
+                        </pic:nvPicPr>
+                        <pic:blipFill>
+                          <a:blip r:embed="rId17"/>
+                          <a:stretch>
+                            <a:fillRect/>
+                          </a:stretch>
+                        </pic:blipFill>
+                        <pic:spPr>
+                          <a:xfrm>
+                            <a:off x="0" y="0"/>
+                            <a:ext cx="4802505" cy="1496695"/>
+                          </a:xfrm>
+                          <a:prstGeom prst="rect">
+                            <a:avLst/>
+                          </a:prstGeom>
+                        </pic:spPr>
+                      </pic:pic>
+                    </a:graphicData>
+                  </a:graphic>
+                </wp:inline>
+              </w:drawing>
+            </w:r>
+          </w:p>
           <w:bookmarkEnd w:id="15"/>
           <w:p/>
         </w:tc>
@@ -14068,7 +14204,7 @@
                                 </pic:cNvPicPr>
                               </pic:nvPicPr>
                               <pic:blipFill>
-                                <a:blip r:embed="rId16" cstate="print">
+                                <a:blip r:embed="rId18" cstate="print">
                                   <a:extLst>
                                     <a:ext uri="{28A0092B-C50C-407E-A947-70E740481C1C}">
                                       <a14:useLocalDpi xmlns:a14="http://schemas.microsoft.com/office/drawing/2010/main" val="0"/>
@@ -14134,7 +14270,7 @@
                                 </pic:cNvPicPr>
                               </pic:nvPicPr>
                               <pic:blipFill>
-                                <a:blip r:embed="rId17" cstate="print">
+                                <a:blip r:embed="rId19" cstate="print">
                                   <a:extLst>
                                     <a:ext uri="{28A0092B-C50C-407E-A947-70E740481C1C}">
                                       <a14:useLocalDpi xmlns:a14="http://schemas.microsoft.com/office/drawing/2010/main" val="0"/>
@@ -14201,7 +14337,7 @@
                                 </pic:cNvPicPr>
                               </pic:nvPicPr>
                               <pic:blipFill>
-                                <a:blip r:embed="rId18" cstate="print">
+                                <a:blip r:embed="rId20" cstate="print">
                                   <a:extLst>
                                     <a:ext uri="{28A0092B-C50C-407E-A947-70E740481C1C}">
                                       <a14:useLocalDpi xmlns:a14="http://schemas.microsoft.com/office/drawing/2010/main" val="0"/>
@@ -14446,307 +14582,19 @@
             </w:pPr>
           </w:p>
           <w:p/>
-          <w:p/>
-          <w:p/>
-          <w:p/>
-          <w:p/>
-          <w:p/>
-          <w:p/>
-          <w:p/>
-          <w:p/>
-          <w:p/>
-          <w:p/>
-          <w:p/>
-          <w:p/>
-          <w:p/>
-          <w:p/>
-          <w:p/>
-          <w:p/>
-          <w:p/>
-          <w:p/>
-        </w:tc>
-      </w:tr>
-      <w:tr>
-        <w:trPr>
-          <w:cantSplit/>
-        </w:trPr>
-        <w:tc>
-          <w:tcPr>
-            <w:tcW w:w="2455" w:type="dxa"/>
-            <w:shd w:val="clear" w:color="auto" w:fill="D9D9D9" w:themeFill="background1" w:themeFillShade="D9"/>
-          </w:tcPr>
           <w:p>
-            <w:pPr>
-              <w:spacing w:line="240" w:lineRule="auto"/>
-              <w:ind w:right="170"/>
-              <w:textAlignment w:val="baseline"/>
-              <w:rPr>
-                <w:rFonts w:asciiTheme="majorHAnsi" w:hAnsiTheme="majorHAnsi" w:cstheme="majorHAnsi"/>
-                <w:color w:val="FF0000"/>
-                <w:sz w:val="48"/>
-                <w:szCs w:val="48"/>
-              </w:rPr>
-            </w:pPr>
-            <w:r>
-              <w:rPr>
-                <w:rFonts w:asciiTheme="majorHAnsi" w:hAnsiTheme="majorHAnsi" w:cstheme="majorHAnsi"/>
-                <w:color w:val="FF0000"/>
-                <w:sz w:val="48"/>
-                <w:szCs w:val="48"/>
-              </w:rPr>
-              <w:lastRenderedPageBreak/>
-              <w:t>0</w:t>
-            </w:r>
-            <w:r>
-              <w:rPr>
-                <w:rFonts w:asciiTheme="majorHAnsi" w:hAnsiTheme="majorHAnsi" w:cstheme="majorHAnsi"/>
-                <w:color w:val="FF0000"/>
-                <w:sz w:val="48"/>
-                <w:szCs w:val="48"/>
-              </w:rPr>
-              <w:t>3</w:t>
-            </w:r>
-          </w:p>
-        </w:tc>
-        <w:tc>
-          <w:tcPr>
-            <w:tcW w:w="7733" w:type="dxa"/>
-            <w:shd w:val="clear" w:color="auto" w:fill="auto"/>
-          </w:tcPr>
-          <w:p>
-            <w:pPr>
-              <w:pStyle w:val="Heading2"/>
-            </w:pPr>
-            <w:bookmarkStart w:id="18" w:name="_Toc150103755"/>
-            <w:r>
-              <w:t xml:space="preserve">Convert </w:t>
-            </w:r>
-            <w:r>
-              <w:t xml:space="preserve">the </w:t>
-            </w:r>
-            <w:r>
-              <w:t>Wireframes to Figma</w:t>
-            </w:r>
-            <w:bookmarkEnd w:id="18"/>
-          </w:p>
-          <w:p>
-            <w:r>
-              <w:t xml:space="preserve">Use Figma to create a GREY BLOCK version of </w:t>
-            </w:r>
-            <w:r>
-              <w:t>each if the approved</w:t>
-            </w:r>
-            <w:r>
-              <w:t xml:space="preserve"> pages. </w:t>
-            </w:r>
-          </w:p>
-          <w:p>
-            <w:r>
-              <w:t>Here is an example:</w:t>
-            </w:r>
-          </w:p>
-          <w:p>
-            <w:pPr>
-              <w:jc w:val="center"/>
-            </w:pPr>
             <w:r>
               <w:rPr>
                 <w:noProof/>
               </w:rPr>
               <w:drawing>
-                <wp:inline distT="0" distB="0" distL="0" distR="0" wp14:anchorId="754E25DF" wp14:editId="48B2B74B">
-                  <wp:extent cx="3617844" cy="2918480"/>
-                  <wp:effectExtent l="19050" t="19050" r="20955" b="15240"/>
-                  <wp:docPr id="1831986080" name="Picture 1831986080" descr="A screenshot of a computer&#10;&#10;Description automatically generated"/>
-                  <wp:cNvGraphicFramePr>
-                    <a:graphicFrameLocks xmlns:a="http://schemas.openxmlformats.org/drawingml/2006/main" noChangeAspect="1"/>
-                  </wp:cNvGraphicFramePr>
-                  <a:graphic xmlns:a="http://schemas.openxmlformats.org/drawingml/2006/main">
-                    <a:graphicData uri="http://schemas.openxmlformats.org/drawingml/2006/picture">
-                      <pic:pic xmlns:pic="http://schemas.openxmlformats.org/drawingml/2006/picture">
-                        <pic:nvPicPr>
-                          <pic:cNvPr id="1831986080" name="Picture 1" descr="A screenshot of a computer&#10;&#10;Description automatically generated"/>
-                          <pic:cNvPicPr/>
-                        </pic:nvPicPr>
-                        <pic:blipFill>
-                          <a:blip r:embed="rId19" cstate="print">
-                            <a:extLst>
-                              <a:ext uri="{28A0092B-C50C-407E-A947-70E740481C1C}">
-                                <a14:useLocalDpi xmlns:a14="http://schemas.microsoft.com/office/drawing/2010/main" val="0"/>
-                              </a:ext>
-                            </a:extLst>
-                          </a:blip>
-                          <a:stretch>
-                            <a:fillRect/>
-                          </a:stretch>
-                        </pic:blipFill>
-                        <pic:spPr>
-                          <a:xfrm>
-                            <a:off x="0" y="0"/>
-                            <a:ext cx="3624900" cy="2924172"/>
-                          </a:xfrm>
-                          <a:prstGeom prst="rect">
-                            <a:avLst/>
-                          </a:prstGeom>
-                          <a:ln>
-                            <a:solidFill>
-                              <a:schemeClr val="tx1"/>
-                            </a:solidFill>
-                          </a:ln>
-                        </pic:spPr>
-                      </pic:pic>
-                    </a:graphicData>
-                  </a:graphic>
-                </wp:inline>
-              </w:drawing>
-            </w:r>
-          </w:p>
-          <w:p>
-            <w:r>
-              <w:t>Export these pages as PNG and/or PDF</w:t>
-            </w:r>
-            <w:r>
-              <w:t xml:space="preserve"> and add these to your </w:t>
-            </w:r>
-            <w:r>
-              <w:rPr>
-                <w:i/>
-                <w:iCs/>
-              </w:rPr>
-              <w:t xml:space="preserve">evidence </w:t>
-            </w:r>
-            <w:r>
-              <w:t>folder.</w:t>
-            </w:r>
-          </w:p>
-          <w:p>
-            <w:pPr>
-              <w:rPr>
-                <w:i/>
-                <w:iCs/>
-              </w:rPr>
-            </w:pPr>
-            <w:r>
-              <w:rPr>
-                <w:i/>
-                <w:iCs/>
-                <w:color w:val="C0504D" w:themeColor="accent2"/>
-              </w:rPr>
-              <w:t>Important:</w:t>
-            </w:r>
-            <w:r>
-              <w:rPr>
-                <w:i/>
-                <w:iCs/>
-                <w:color w:val="C0504D" w:themeColor="accent2"/>
-              </w:rPr>
-              <w:t xml:space="preserve"> these Figma images must be included in your blackboard submission</w:t>
-            </w:r>
-            <w:r>
-              <w:rPr>
-                <w:i/>
-                <w:iCs/>
-                <w:color w:val="FF0000"/>
-              </w:rPr>
-              <w:t>.</w:t>
-            </w:r>
-          </w:p>
-        </w:tc>
-      </w:tr>
-      <w:tr>
-        <w:trPr>
-          <w:cantSplit/>
-        </w:trPr>
-        <w:tc>
-          <w:tcPr>
-            <w:tcW w:w="2455" w:type="dxa"/>
-            <w:shd w:val="clear" w:color="auto" w:fill="D9D9D9" w:themeFill="background1" w:themeFillShade="D9"/>
-          </w:tcPr>
-          <w:p>
-            <w:pPr>
-              <w:spacing w:line="240" w:lineRule="auto"/>
-              <w:ind w:right="170"/>
-              <w:textAlignment w:val="baseline"/>
-              <w:rPr>
-                <w:rFonts w:asciiTheme="majorHAnsi" w:hAnsiTheme="majorHAnsi" w:cstheme="majorHAnsi"/>
-                <w:color w:val="FF0000"/>
-                <w:sz w:val="48"/>
-                <w:szCs w:val="48"/>
-              </w:rPr>
-            </w:pPr>
-            <w:r>
-              <w:rPr>
-                <w:rFonts w:asciiTheme="majorHAnsi" w:hAnsiTheme="majorHAnsi" w:cstheme="majorHAnsi"/>
-                <w:color w:val="FF0000"/>
-                <w:sz w:val="48"/>
-                <w:szCs w:val="48"/>
-              </w:rPr>
-              <w:lastRenderedPageBreak/>
-              <w:t>A0</w:t>
-            </w:r>
-            <w:r>
-              <w:rPr>
-                <w:rFonts w:asciiTheme="majorHAnsi" w:hAnsiTheme="majorHAnsi" w:cstheme="majorHAnsi"/>
-                <w:color w:val="FF0000"/>
-                <w:sz w:val="48"/>
-                <w:szCs w:val="48"/>
-              </w:rPr>
-              <w:t>3</w:t>
-            </w:r>
-          </w:p>
-        </w:tc>
-        <w:tc>
-          <w:tcPr>
-            <w:tcW w:w="7733" w:type="dxa"/>
-            <w:shd w:val="clear" w:color="auto" w:fill="auto"/>
-          </w:tcPr>
-          <w:p>
-            <w:pPr>
-              <w:pStyle w:val="Heading2"/>
-              <w:rPr>
-                <w:color w:val="C0504D" w:themeColor="accent2"/>
-              </w:rPr>
-            </w:pPr>
-            <w:bookmarkStart w:id="19" w:name="_Toc150103756"/>
-            <w:r>
-              <w:rPr>
-                <w:color w:val="C0504D" w:themeColor="accent2"/>
-              </w:rPr>
-              <w:t>Convert the Wireframes to Figma</w:t>
-            </w:r>
-            <w:bookmarkEnd w:id="19"/>
-          </w:p>
-          <w:p>
-            <w:pPr>
-              <w:pStyle w:val="Heading3"/>
-              <w:rPr>
-                <w:color w:val="C0504D" w:themeColor="accent2"/>
-              </w:rPr>
-            </w:pPr>
-            <w:r>
-              <w:rPr>
-                <w:color w:val="C0504D" w:themeColor="accent2"/>
-              </w:rPr>
-              <w:t>Add images of the approved wireframes for each page</w:t>
-            </w:r>
-          </w:p>
-          <w:p/>
-          <w:p/>
-          <w:p/>
-          <w:p/>
-          <w:p>
-            <w:r>
-              <w:rPr>
-                <w:noProof/>
-              </w:rPr>
-              <w:drawing>
-                <wp:anchor distT="0" distB="0" distL="114300" distR="114300" simplePos="0" relativeHeight="251658240" behindDoc="0" locked="0" layoutInCell="1" allowOverlap="1" wp14:anchorId="24341204" wp14:editId="1C20B010">
+                <wp:anchor distT="0" distB="0" distL="114300" distR="114300" simplePos="0" relativeHeight="251659264" behindDoc="0" locked="0" layoutInCell="1" allowOverlap="1" wp14:anchorId="1F0888DE" wp14:editId="64D73EA7">
                   <wp:simplePos x="0" y="0"/>
                   <wp:positionH relativeFrom="column">
-                    <wp:posOffset>-1368425</wp:posOffset>
+                    <wp:posOffset>-768350</wp:posOffset>
                   </wp:positionH>
                   <wp:positionV relativeFrom="paragraph">
-                    <wp:posOffset>421005</wp:posOffset>
+                    <wp:posOffset>175895</wp:posOffset>
                   </wp:positionV>
                   <wp:extent cx="4805680" cy="2158365"/>
                   <wp:effectExtent l="9207" t="0" r="4128" b="4127"/>
@@ -14765,7 +14613,7 @@
                           </pic:cNvPicPr>
                         </pic:nvPicPr>
                         <pic:blipFill>
-                          <a:blip r:embed="rId20" cstate="print">
+                          <a:blip r:embed="rId21" cstate="print">
                             <a:extLst>
                               <a:ext uri="{28A0092B-C50C-407E-A947-70E740481C1C}">
                                 <a14:useLocalDpi xmlns:a14="http://schemas.microsoft.com/office/drawing/2010/main" val="0"/>
@@ -14802,96 +14650,18 @@
                 </wp:anchor>
               </w:drawing>
             </w:r>
-          </w:p>
-          <w:p>
             <w:r>
               <w:rPr>
                 <w:noProof/>
               </w:rPr>
               <w:drawing>
-                <wp:anchor distT="0" distB="0" distL="114300" distR="114300" simplePos="0" relativeHeight="251659264" behindDoc="0" locked="0" layoutInCell="1" allowOverlap="1" wp14:anchorId="4D449E47" wp14:editId="63F72A5A">
+                <wp:anchor distT="0" distB="0" distL="114300" distR="114300" simplePos="0" relativeHeight="251661312" behindDoc="0" locked="0" layoutInCell="1" allowOverlap="1" wp14:anchorId="10B08B4A" wp14:editId="15AA401B">
                   <wp:simplePos x="0" y="0"/>
                   <wp:positionH relativeFrom="column">
-                    <wp:posOffset>939165</wp:posOffset>
+                    <wp:posOffset>46355</wp:posOffset>
                   </wp:positionH>
                   <wp:positionV relativeFrom="paragraph">
-                    <wp:posOffset>132080</wp:posOffset>
-                  </wp:positionV>
-                  <wp:extent cx="4805680" cy="2158365"/>
-                  <wp:effectExtent l="9207" t="0" r="4128" b="4127"/>
-                  <wp:wrapSquare wrapText="bothSides"/>
-                  <wp:docPr id="785473389" name="Picture 5"/>
-                  <wp:cNvGraphicFramePr>
-                    <a:graphicFrameLocks xmlns:a="http://schemas.openxmlformats.org/drawingml/2006/main" noChangeAspect="1"/>
-                  </wp:cNvGraphicFramePr>
-                  <a:graphic xmlns:a="http://schemas.openxmlformats.org/drawingml/2006/main">
-                    <a:graphicData uri="http://schemas.openxmlformats.org/drawingml/2006/picture">
-                      <pic:pic xmlns:pic="http://schemas.openxmlformats.org/drawingml/2006/picture">
-                        <pic:nvPicPr>
-                          <pic:cNvPr id="0" name="Picture 5"/>
-                          <pic:cNvPicPr>
-                            <a:picLocks noChangeAspect="1" noChangeArrowheads="1"/>
-                          </pic:cNvPicPr>
-                        </pic:nvPicPr>
-                        <pic:blipFill>
-                          <a:blip r:embed="rId21" cstate="print">
-                            <a:extLst>
-                              <a:ext uri="{28A0092B-C50C-407E-A947-70E740481C1C}">
-                                <a14:useLocalDpi xmlns:a14="http://schemas.microsoft.com/office/drawing/2010/main" val="0"/>
-                              </a:ext>
-                            </a:extLst>
-                          </a:blip>
-                          <a:srcRect/>
-                          <a:stretch>
-                            <a:fillRect/>
-                          </a:stretch>
-                        </pic:blipFill>
-                        <pic:spPr bwMode="auto">
-                          <a:xfrm rot="5400000">
-                            <a:off x="0" y="0"/>
-                            <a:ext cx="4805680" cy="2158365"/>
-                          </a:xfrm>
-                          <a:prstGeom prst="rect">
-                            <a:avLst/>
-                          </a:prstGeom>
-                          <a:noFill/>
-                          <a:ln>
-                            <a:noFill/>
-                          </a:ln>
-                        </pic:spPr>
-                      </pic:pic>
-                    </a:graphicData>
-                  </a:graphic>
-                </wp:anchor>
-              </w:drawing>
-            </w:r>
-          </w:p>
-          <w:p/>
-          <w:p/>
-          <w:p/>
-          <w:p/>
-          <w:p/>
-          <w:p/>
-          <w:p/>
-          <w:p/>
-          <w:p/>
-          <w:p/>
-          <w:p/>
-          <w:p/>
-          <w:p/>
-          <w:p>
-            <w:r>
-              <w:rPr>
-                <w:noProof/>
-              </w:rPr>
-              <w:drawing>
-                <wp:anchor distT="0" distB="0" distL="114300" distR="114300" simplePos="0" relativeHeight="251660288" behindDoc="0" locked="0" layoutInCell="1" allowOverlap="1" wp14:anchorId="3E221B14" wp14:editId="66303F3E">
-                  <wp:simplePos x="0" y="0"/>
-                  <wp:positionH relativeFrom="column">
-                    <wp:posOffset>-53798</wp:posOffset>
-                  </wp:positionH>
-                  <wp:positionV relativeFrom="paragraph">
-                    <wp:posOffset>242023</wp:posOffset>
+                    <wp:posOffset>3850005</wp:posOffset>
                   </wp:positionV>
                   <wp:extent cx="4805680" cy="2158365"/>
                   <wp:effectExtent l="0" t="0" r="0" b="0"/>
@@ -14941,7 +14711,84 @@
                 </wp:anchor>
               </w:drawing>
             </w:r>
+            <w:r>
+              <w:rPr>
+                <w:noProof/>
+              </w:rPr>
+              <w:drawing>
+                <wp:anchor distT="0" distB="0" distL="114300" distR="114300" simplePos="0" relativeHeight="251660288" behindDoc="0" locked="0" layoutInCell="1" allowOverlap="1" wp14:anchorId="732D7513" wp14:editId="668D06C4">
+                  <wp:simplePos x="0" y="0"/>
+                  <wp:positionH relativeFrom="column">
+                    <wp:posOffset>1366520</wp:posOffset>
+                  </wp:positionH>
+                  <wp:positionV relativeFrom="paragraph">
+                    <wp:posOffset>196850</wp:posOffset>
+                  </wp:positionV>
+                  <wp:extent cx="4805680" cy="2158365"/>
+                  <wp:effectExtent l="9207" t="0" r="4128" b="4127"/>
+                  <wp:wrapSquare wrapText="bothSides"/>
+                  <wp:docPr id="785473389" name="Picture 5"/>
+                  <wp:cNvGraphicFramePr>
+                    <a:graphicFrameLocks xmlns:a="http://schemas.openxmlformats.org/drawingml/2006/main" noChangeAspect="1"/>
+                  </wp:cNvGraphicFramePr>
+                  <a:graphic xmlns:a="http://schemas.openxmlformats.org/drawingml/2006/main">
+                    <a:graphicData uri="http://schemas.openxmlformats.org/drawingml/2006/picture">
+                      <pic:pic xmlns:pic="http://schemas.openxmlformats.org/drawingml/2006/picture">
+                        <pic:nvPicPr>
+                          <pic:cNvPr id="0" name="Picture 5"/>
+                          <pic:cNvPicPr>
+                            <a:picLocks noChangeAspect="1" noChangeArrowheads="1"/>
+                          </pic:cNvPicPr>
+                        </pic:nvPicPr>
+                        <pic:blipFill>
+                          <a:blip r:embed="rId23" cstate="print">
+                            <a:extLst>
+                              <a:ext uri="{28A0092B-C50C-407E-A947-70E740481C1C}">
+                                <a14:useLocalDpi xmlns:a14="http://schemas.microsoft.com/office/drawing/2010/main" val="0"/>
+                              </a:ext>
+                            </a:extLst>
+                          </a:blip>
+                          <a:srcRect/>
+                          <a:stretch>
+                            <a:fillRect/>
+                          </a:stretch>
+                        </pic:blipFill>
+                        <pic:spPr bwMode="auto">
+                          <a:xfrm rot="5400000">
+                            <a:off x="0" y="0"/>
+                            <a:ext cx="4805680" cy="2158365"/>
+                          </a:xfrm>
+                          <a:prstGeom prst="rect">
+                            <a:avLst/>
+                          </a:prstGeom>
+                          <a:noFill/>
+                          <a:ln>
+                            <a:noFill/>
+                          </a:ln>
+                        </pic:spPr>
+                      </pic:pic>
+                    </a:graphicData>
+                  </a:graphic>
+                </wp:anchor>
+              </w:drawing>
+            </w:r>
           </w:p>
+          <w:p/>
+          <w:p/>
+          <w:p/>
+          <w:p/>
+          <w:p/>
+          <w:p/>
+          <w:p/>
+          <w:p/>
+          <w:p/>
+          <w:p/>
+          <w:p/>
+          <w:p/>
+          <w:p/>
+          <w:p/>
+          <w:p/>
+          <w:p/>
           <w:p/>
         </w:tc>
       </w:tr>
@@ -14974,6 +14821,1060 @@
                 <w:szCs w:val="48"/>
               </w:rPr>
               <w:lastRenderedPageBreak/>
+              <w:t>0</w:t>
+            </w:r>
+            <w:r>
+              <w:rPr>
+                <w:rFonts w:asciiTheme="majorHAnsi" w:hAnsiTheme="majorHAnsi" w:cstheme="majorHAnsi"/>
+                <w:color w:val="FF0000"/>
+                <w:sz w:val="48"/>
+                <w:szCs w:val="48"/>
+              </w:rPr>
+              <w:t>3</w:t>
+            </w:r>
+          </w:p>
+        </w:tc>
+        <w:tc>
+          <w:tcPr>
+            <w:tcW w:w="7733" w:type="dxa"/>
+            <w:shd w:val="clear" w:color="auto" w:fill="auto"/>
+          </w:tcPr>
+          <w:p>
+            <w:pPr>
+              <w:pStyle w:val="Heading2"/>
+            </w:pPr>
+            <w:bookmarkStart w:id="18" w:name="_Toc150103755"/>
+            <w:r>
+              <w:t xml:space="preserve">Convert </w:t>
+            </w:r>
+            <w:r>
+              <w:t xml:space="preserve">the </w:t>
+            </w:r>
+            <w:r>
+              <w:t>Wireframes to Figma</w:t>
+            </w:r>
+            <w:bookmarkEnd w:id="18"/>
+          </w:p>
+          <w:p>
+            <w:r>
+              <w:t xml:space="preserve">Use Figma to create a GREY BLOCK version of </w:t>
+            </w:r>
+            <w:r>
+              <w:t>each if the approved</w:t>
+            </w:r>
+            <w:r>
+              <w:t xml:space="preserve"> pages. </w:t>
+            </w:r>
+          </w:p>
+          <w:p>
+            <w:r>
+              <w:t>Here is an example:</w:t>
+            </w:r>
+          </w:p>
+          <w:p>
+            <w:pPr>
+              <w:jc w:val="center"/>
+            </w:pPr>
+            <w:r>
+              <w:rPr>
+                <w:noProof/>
+              </w:rPr>
+              <w:drawing>
+                <wp:inline distT="0" distB="0" distL="0" distR="0" wp14:anchorId="754E25DF" wp14:editId="48B2B74B">
+                  <wp:extent cx="3617844" cy="2918480"/>
+                  <wp:effectExtent l="19050" t="19050" r="20955" b="15240"/>
+                  <wp:docPr id="1831986080" name="Picture 1831986080" descr="A screenshot of a computer&#10;&#10;Description automatically generated"/>
+                  <wp:cNvGraphicFramePr>
+                    <a:graphicFrameLocks xmlns:a="http://schemas.openxmlformats.org/drawingml/2006/main" noChangeAspect="1"/>
+                  </wp:cNvGraphicFramePr>
+                  <a:graphic xmlns:a="http://schemas.openxmlformats.org/drawingml/2006/main">
+                    <a:graphicData uri="http://schemas.openxmlformats.org/drawingml/2006/picture">
+                      <pic:pic xmlns:pic="http://schemas.openxmlformats.org/drawingml/2006/picture">
+                        <pic:nvPicPr>
+                          <pic:cNvPr id="1831986080" name="Picture 1" descr="A screenshot of a computer&#10;&#10;Description automatically generated"/>
+                          <pic:cNvPicPr/>
+                        </pic:nvPicPr>
+                        <pic:blipFill>
+                          <a:blip r:embed="rId24" cstate="print">
+                            <a:extLst>
+                              <a:ext uri="{28A0092B-C50C-407E-A947-70E740481C1C}">
+                                <a14:useLocalDpi xmlns:a14="http://schemas.microsoft.com/office/drawing/2010/main" val="0"/>
+                              </a:ext>
+                            </a:extLst>
+                          </a:blip>
+                          <a:stretch>
+                            <a:fillRect/>
+                          </a:stretch>
+                        </pic:blipFill>
+                        <pic:spPr>
+                          <a:xfrm>
+                            <a:off x="0" y="0"/>
+                            <a:ext cx="3624900" cy="2924172"/>
+                          </a:xfrm>
+                          <a:prstGeom prst="rect">
+                            <a:avLst/>
+                          </a:prstGeom>
+                          <a:ln>
+                            <a:solidFill>
+                              <a:schemeClr val="tx1"/>
+                            </a:solidFill>
+                          </a:ln>
+                        </pic:spPr>
+                      </pic:pic>
+                    </a:graphicData>
+                  </a:graphic>
+                </wp:inline>
+              </w:drawing>
+            </w:r>
+          </w:p>
+          <w:p>
+            <w:r>
+              <w:t>Export these pages as PNG and/or PDF</w:t>
+            </w:r>
+            <w:r>
+              <w:t xml:space="preserve"> and add these to your </w:t>
+            </w:r>
+            <w:r>
+              <w:rPr>
+                <w:i/>
+                <w:iCs/>
+              </w:rPr>
+              <w:t xml:space="preserve">evidence </w:t>
+            </w:r>
+            <w:r>
+              <w:t>folder.</w:t>
+            </w:r>
+          </w:p>
+          <w:p>
+            <w:pPr>
+              <w:rPr>
+                <w:i/>
+                <w:iCs/>
+              </w:rPr>
+            </w:pPr>
+            <w:r>
+              <w:rPr>
+                <w:i/>
+                <w:iCs/>
+                <w:color w:val="C0504D" w:themeColor="accent2"/>
+              </w:rPr>
+              <w:t>Important:</w:t>
+            </w:r>
+            <w:r>
+              <w:rPr>
+                <w:i/>
+                <w:iCs/>
+                <w:color w:val="C0504D" w:themeColor="accent2"/>
+              </w:rPr>
+              <w:t xml:space="preserve"> these Figma images must be included in your blackboard submission</w:t>
+            </w:r>
+            <w:r>
+              <w:rPr>
+                <w:i/>
+                <w:iCs/>
+                <w:color w:val="FF0000"/>
+              </w:rPr>
+              <w:t>.</w:t>
+            </w:r>
+          </w:p>
+        </w:tc>
+      </w:tr>
+      <w:tr>
+        <w:trPr>
+          <w:cantSplit/>
+        </w:trPr>
+        <w:tc>
+          <w:tcPr>
+            <w:tcW w:w="2455" w:type="dxa"/>
+            <w:shd w:val="clear" w:color="auto" w:fill="D9D9D9" w:themeFill="background1" w:themeFillShade="D9"/>
+          </w:tcPr>
+          <w:p>
+            <w:pPr>
+              <w:spacing w:line="240" w:lineRule="auto"/>
+              <w:ind w:right="170"/>
+              <w:textAlignment w:val="baseline"/>
+              <w:rPr>
+                <w:rFonts w:asciiTheme="majorHAnsi" w:hAnsiTheme="majorHAnsi" w:cstheme="majorHAnsi"/>
+                <w:color w:val="FF0000"/>
+                <w:sz w:val="48"/>
+                <w:szCs w:val="48"/>
+              </w:rPr>
+            </w:pPr>
+            <w:r>
+              <w:rPr>
+                <w:rFonts w:asciiTheme="majorHAnsi" w:hAnsiTheme="majorHAnsi" w:cstheme="majorHAnsi"/>
+                <w:color w:val="FF0000"/>
+                <w:sz w:val="48"/>
+                <w:szCs w:val="48"/>
+              </w:rPr>
+              <w:lastRenderedPageBreak/>
+              <w:t>A0</w:t>
+            </w:r>
+            <w:r>
+              <w:rPr>
+                <w:rFonts w:asciiTheme="majorHAnsi" w:hAnsiTheme="majorHAnsi" w:cstheme="majorHAnsi"/>
+                <w:color w:val="FF0000"/>
+                <w:sz w:val="48"/>
+                <w:szCs w:val="48"/>
+              </w:rPr>
+              <w:t>3</w:t>
+            </w:r>
+          </w:p>
+        </w:tc>
+        <w:tc>
+          <w:tcPr>
+            <w:tcW w:w="7733" w:type="dxa"/>
+            <w:shd w:val="clear" w:color="auto" w:fill="auto"/>
+          </w:tcPr>
+          <w:p>
+            <w:pPr>
+              <w:pStyle w:val="Heading2"/>
+              <w:rPr>
+                <w:color w:val="C0504D" w:themeColor="accent2"/>
+              </w:rPr>
+            </w:pPr>
+            <w:bookmarkStart w:id="19" w:name="_Toc150103756"/>
+            <w:r>
+              <w:rPr>
+                <w:color w:val="C0504D" w:themeColor="accent2"/>
+              </w:rPr>
+              <w:t>Convert the Wireframes to Figma</w:t>
+            </w:r>
+            <w:bookmarkEnd w:id="19"/>
+          </w:p>
+          <w:p>
+            <w:pPr>
+              <w:pStyle w:val="Heading3"/>
+              <w:rPr>
+                <w:color w:val="C0504D" w:themeColor="accent2"/>
+              </w:rPr>
+            </w:pPr>
+            <w:r>
+              <w:rPr>
+                <w:color w:val="C0504D" w:themeColor="accent2"/>
+              </w:rPr>
+              <w:t>Add images of the approved wireframes for each page</w:t>
+            </w:r>
+          </w:p>
+          <w:p>
+            <w:r>
+              <w:rPr>
+                <w:noProof/>
+              </w:rPr>
+              <w:drawing>
+                <wp:anchor distT="0" distB="0" distL="114300" distR="114300" simplePos="0" relativeHeight="251664384" behindDoc="1" locked="0" layoutInCell="1" allowOverlap="1" wp14:anchorId="24278FEC" wp14:editId="6B7C4315">
+                  <wp:simplePos x="0" y="0"/>
+                  <wp:positionH relativeFrom="column">
+                    <wp:posOffset>2743200</wp:posOffset>
+                  </wp:positionH>
+                  <wp:positionV relativeFrom="paragraph">
+                    <wp:posOffset>169545</wp:posOffset>
+                  </wp:positionV>
+                  <wp:extent cx="1445895" cy="3073400"/>
+                  <wp:effectExtent l="0" t="0" r="1905" b="0"/>
+                  <wp:wrapTight wrapText="bothSides">
+                    <wp:wrapPolygon edited="0">
+                      <wp:start x="0" y="0"/>
+                      <wp:lineTo x="0" y="21421"/>
+                      <wp:lineTo x="21344" y="21421"/>
+                      <wp:lineTo x="21344" y="0"/>
+                      <wp:lineTo x="0" y="0"/>
+                    </wp:wrapPolygon>
+                  </wp:wrapTight>
+                  <wp:docPr id="2045043483" name="Picture 9"/>
+                  <wp:cNvGraphicFramePr>
+                    <a:graphicFrameLocks xmlns:a="http://schemas.openxmlformats.org/drawingml/2006/main" noChangeAspect="1"/>
+                  </wp:cNvGraphicFramePr>
+                  <a:graphic xmlns:a="http://schemas.openxmlformats.org/drawingml/2006/main">
+                    <a:graphicData uri="http://schemas.openxmlformats.org/drawingml/2006/picture">
+                      <pic:pic xmlns:pic="http://schemas.openxmlformats.org/drawingml/2006/picture">
+                        <pic:nvPicPr>
+                          <pic:cNvPr id="0" name="Picture 9"/>
+                          <pic:cNvPicPr>
+                            <a:picLocks noChangeAspect="1" noChangeArrowheads="1"/>
+                          </pic:cNvPicPr>
+                        </pic:nvPicPr>
+                        <pic:blipFill>
+                          <a:blip r:embed="rId25" cstate="print">
+                            <a:extLst>
+                              <a:ext uri="{28A0092B-C50C-407E-A947-70E740481C1C}">
+                                <a14:useLocalDpi xmlns:a14="http://schemas.microsoft.com/office/drawing/2010/main" val="0"/>
+                              </a:ext>
+                            </a:extLst>
+                          </a:blip>
+                          <a:srcRect/>
+                          <a:stretch>
+                            <a:fillRect/>
+                          </a:stretch>
+                        </pic:blipFill>
+                        <pic:spPr bwMode="auto">
+                          <a:xfrm>
+                            <a:off x="0" y="0"/>
+                            <a:ext cx="1445895" cy="3073400"/>
+                          </a:xfrm>
+                          <a:prstGeom prst="rect">
+                            <a:avLst/>
+                          </a:prstGeom>
+                          <a:noFill/>
+                          <a:ln>
+                            <a:noFill/>
+                          </a:ln>
+                        </pic:spPr>
+                      </pic:pic>
+                    </a:graphicData>
+                  </a:graphic>
+                  <wp14:sizeRelH relativeFrom="margin">
+                    <wp14:pctWidth>0</wp14:pctWidth>
+                  </wp14:sizeRelH>
+                  <wp14:sizeRelV relativeFrom="margin">
+                    <wp14:pctHeight>0</wp14:pctHeight>
+                  </wp14:sizeRelV>
+                </wp:anchor>
+              </w:drawing>
+            </w:r>
+            <w:r>
+              <w:rPr>
+                <w:noProof/>
+              </w:rPr>
+              <w:drawing>
+                <wp:anchor distT="0" distB="0" distL="114300" distR="114300" simplePos="0" relativeHeight="251663360" behindDoc="1" locked="0" layoutInCell="1" allowOverlap="1" wp14:anchorId="5992A545" wp14:editId="67921D55">
+                  <wp:simplePos x="0" y="0"/>
+                  <wp:positionH relativeFrom="column">
+                    <wp:posOffset>1381760</wp:posOffset>
+                  </wp:positionH>
+                  <wp:positionV relativeFrom="paragraph">
+                    <wp:posOffset>191135</wp:posOffset>
+                  </wp:positionV>
+                  <wp:extent cx="1412875" cy="3051175"/>
+                  <wp:effectExtent l="0" t="0" r="0" b="0"/>
+                  <wp:wrapTight wrapText="bothSides">
+                    <wp:wrapPolygon edited="0">
+                      <wp:start x="0" y="0"/>
+                      <wp:lineTo x="0" y="21443"/>
+                      <wp:lineTo x="21260" y="21443"/>
+                      <wp:lineTo x="21260" y="0"/>
+                      <wp:lineTo x="0" y="0"/>
+                    </wp:wrapPolygon>
+                  </wp:wrapTight>
+                  <wp:docPr id="2120204857" name="Picture 8"/>
+                  <wp:cNvGraphicFramePr>
+                    <a:graphicFrameLocks xmlns:a="http://schemas.openxmlformats.org/drawingml/2006/main" noChangeAspect="1"/>
+                  </wp:cNvGraphicFramePr>
+                  <a:graphic xmlns:a="http://schemas.openxmlformats.org/drawingml/2006/main">
+                    <a:graphicData uri="http://schemas.openxmlformats.org/drawingml/2006/picture">
+                      <pic:pic xmlns:pic="http://schemas.openxmlformats.org/drawingml/2006/picture">
+                        <pic:nvPicPr>
+                          <pic:cNvPr id="0" name="Picture 8"/>
+                          <pic:cNvPicPr>
+                            <a:picLocks noChangeAspect="1" noChangeArrowheads="1"/>
+                          </pic:cNvPicPr>
+                        </pic:nvPicPr>
+                        <pic:blipFill>
+                          <a:blip r:embed="rId26" cstate="print">
+                            <a:extLst>
+                              <a:ext uri="{28A0092B-C50C-407E-A947-70E740481C1C}">
+                                <a14:useLocalDpi xmlns:a14="http://schemas.microsoft.com/office/drawing/2010/main" val="0"/>
+                              </a:ext>
+                            </a:extLst>
+                          </a:blip>
+                          <a:srcRect/>
+                          <a:stretch>
+                            <a:fillRect/>
+                          </a:stretch>
+                        </pic:blipFill>
+                        <pic:spPr bwMode="auto">
+                          <a:xfrm>
+                            <a:off x="0" y="0"/>
+                            <a:ext cx="1412875" cy="3051175"/>
+                          </a:xfrm>
+                          <a:prstGeom prst="rect">
+                            <a:avLst/>
+                          </a:prstGeom>
+                          <a:noFill/>
+                          <a:ln>
+                            <a:noFill/>
+                          </a:ln>
+                        </pic:spPr>
+                      </pic:pic>
+                    </a:graphicData>
+                  </a:graphic>
+                  <wp14:sizeRelH relativeFrom="margin">
+                    <wp14:pctWidth>0</wp14:pctWidth>
+                  </wp14:sizeRelH>
+                  <wp14:sizeRelV relativeFrom="margin">
+                    <wp14:pctHeight>0</wp14:pctHeight>
+                  </wp14:sizeRelV>
+                </wp:anchor>
+              </w:drawing>
+            </w:r>
+            <w:r>
+              <w:rPr>
+                <w:noProof/>
+              </w:rPr>
+              <w:drawing>
+                <wp:anchor distT="0" distB="0" distL="114300" distR="114300" simplePos="0" relativeHeight="251662336" behindDoc="1" locked="0" layoutInCell="1" allowOverlap="1" wp14:anchorId="05991968" wp14:editId="7A674A16">
+                  <wp:simplePos x="0" y="0"/>
+                  <wp:positionH relativeFrom="column">
+                    <wp:posOffset>-53783</wp:posOffset>
+                  </wp:positionH>
+                  <wp:positionV relativeFrom="paragraph">
+                    <wp:posOffset>179439</wp:posOffset>
+                  </wp:positionV>
+                  <wp:extent cx="1435396" cy="3076421"/>
+                  <wp:effectExtent l="0" t="0" r="0" b="0"/>
+                  <wp:wrapTight wrapText="bothSides">
+                    <wp:wrapPolygon edited="0">
+                      <wp:start x="0" y="0"/>
+                      <wp:lineTo x="0" y="21404"/>
+                      <wp:lineTo x="21218" y="21404"/>
+                      <wp:lineTo x="21218" y="0"/>
+                      <wp:lineTo x="0" y="0"/>
+                    </wp:wrapPolygon>
+                  </wp:wrapTight>
+                  <wp:docPr id="751113159" name="Picture 7"/>
+                  <wp:cNvGraphicFramePr>
+                    <a:graphicFrameLocks xmlns:a="http://schemas.openxmlformats.org/drawingml/2006/main" noChangeAspect="1"/>
+                  </wp:cNvGraphicFramePr>
+                  <a:graphic xmlns:a="http://schemas.openxmlformats.org/drawingml/2006/main">
+                    <a:graphicData uri="http://schemas.openxmlformats.org/drawingml/2006/picture">
+                      <pic:pic xmlns:pic="http://schemas.openxmlformats.org/drawingml/2006/picture">
+                        <pic:nvPicPr>
+                          <pic:cNvPr id="0" name="Picture 7"/>
+                          <pic:cNvPicPr>
+                            <a:picLocks noChangeAspect="1" noChangeArrowheads="1"/>
+                          </pic:cNvPicPr>
+                        </pic:nvPicPr>
+                        <pic:blipFill>
+                          <a:blip r:embed="rId27" cstate="print">
+                            <a:extLst>
+                              <a:ext uri="{28A0092B-C50C-407E-A947-70E740481C1C}">
+                                <a14:useLocalDpi xmlns:a14="http://schemas.microsoft.com/office/drawing/2010/main" val="0"/>
+                              </a:ext>
+                            </a:extLst>
+                          </a:blip>
+                          <a:srcRect/>
+                          <a:stretch>
+                            <a:fillRect/>
+                          </a:stretch>
+                        </pic:blipFill>
+                        <pic:spPr bwMode="auto">
+                          <a:xfrm>
+                            <a:off x="0" y="0"/>
+                            <a:ext cx="1435396" cy="3076421"/>
+                          </a:xfrm>
+                          <a:prstGeom prst="rect">
+                            <a:avLst/>
+                          </a:prstGeom>
+                          <a:noFill/>
+                          <a:ln>
+                            <a:noFill/>
+                          </a:ln>
+                        </pic:spPr>
+                      </pic:pic>
+                    </a:graphicData>
+                  </a:graphic>
+                </wp:anchor>
+              </w:drawing>
+            </w:r>
+          </w:p>
+          <w:p/>
+          <w:p/>
+          <w:p/>
+          <w:p/>
+          <w:p/>
+          <w:p/>
+          <w:p/>
+          <w:p/>
+          <w:p/>
+          <w:p/>
+          <w:p/>
+          <w:p/>
+          <w:p>
+            <w:r>
+              <w:rPr>
+                <w:noProof/>
+              </w:rPr>
+              <w:drawing>
+                <wp:anchor distT="0" distB="0" distL="114300" distR="114300" simplePos="0" relativeHeight="251667456" behindDoc="1" locked="0" layoutInCell="1" allowOverlap="1" wp14:anchorId="555A17C0" wp14:editId="4DB380F6">
+                  <wp:simplePos x="0" y="0"/>
+                  <wp:positionH relativeFrom="column">
+                    <wp:posOffset>3118765</wp:posOffset>
+                  </wp:positionH>
+                  <wp:positionV relativeFrom="paragraph">
+                    <wp:posOffset>285292</wp:posOffset>
+                  </wp:positionV>
+                  <wp:extent cx="1726719" cy="3668203"/>
+                  <wp:effectExtent l="0" t="0" r="6985" b="8890"/>
+                  <wp:wrapTight wrapText="bothSides">
+                    <wp:wrapPolygon edited="0">
+                      <wp:start x="0" y="0"/>
+                      <wp:lineTo x="0" y="21540"/>
+                      <wp:lineTo x="21449" y="21540"/>
+                      <wp:lineTo x="21449" y="0"/>
+                      <wp:lineTo x="0" y="0"/>
+                    </wp:wrapPolygon>
+                  </wp:wrapTight>
+                  <wp:docPr id="709687881" name="Picture 12"/>
+                  <wp:cNvGraphicFramePr>
+                    <a:graphicFrameLocks xmlns:a="http://schemas.openxmlformats.org/drawingml/2006/main" noChangeAspect="1"/>
+                  </wp:cNvGraphicFramePr>
+                  <a:graphic xmlns:a="http://schemas.openxmlformats.org/drawingml/2006/main">
+                    <a:graphicData uri="http://schemas.openxmlformats.org/drawingml/2006/picture">
+                      <pic:pic xmlns:pic="http://schemas.openxmlformats.org/drawingml/2006/picture">
+                        <pic:nvPicPr>
+                          <pic:cNvPr id="0" name="Picture 12"/>
+                          <pic:cNvPicPr>
+                            <a:picLocks noChangeAspect="1" noChangeArrowheads="1"/>
+                          </pic:cNvPicPr>
+                        </pic:nvPicPr>
+                        <pic:blipFill>
+                          <a:blip r:embed="rId28">
+                            <a:extLst>
+                              <a:ext uri="{28A0092B-C50C-407E-A947-70E740481C1C}">
+                                <a14:useLocalDpi xmlns:a14="http://schemas.microsoft.com/office/drawing/2010/main" val="0"/>
+                              </a:ext>
+                            </a:extLst>
+                          </a:blip>
+                          <a:srcRect/>
+                          <a:stretch>
+                            <a:fillRect/>
+                          </a:stretch>
+                        </pic:blipFill>
+                        <pic:spPr bwMode="auto">
+                          <a:xfrm>
+                            <a:off x="0" y="0"/>
+                            <a:ext cx="1726719" cy="3668203"/>
+                          </a:xfrm>
+                          <a:prstGeom prst="rect">
+                            <a:avLst/>
+                          </a:prstGeom>
+                          <a:noFill/>
+                          <a:ln>
+                            <a:noFill/>
+                          </a:ln>
+                        </pic:spPr>
+                      </pic:pic>
+                    </a:graphicData>
+                  </a:graphic>
+                  <wp14:sizeRelH relativeFrom="margin">
+                    <wp14:pctWidth>0</wp14:pctWidth>
+                  </wp14:sizeRelH>
+                  <wp14:sizeRelV relativeFrom="margin">
+                    <wp14:pctHeight>0</wp14:pctHeight>
+                  </wp14:sizeRelV>
+                </wp:anchor>
+              </w:drawing>
+            </w:r>
+          </w:p>
+          <w:p>
+            <w:r>
+              <w:rPr>
+                <w:noProof/>
+              </w:rPr>
+              <w:drawing>
+                <wp:anchor distT="0" distB="0" distL="114300" distR="114300" simplePos="0" relativeHeight="251666432" behindDoc="1" locked="0" layoutInCell="1" allowOverlap="1" wp14:anchorId="328BA9A0" wp14:editId="6B158F2E">
+                  <wp:simplePos x="0" y="0"/>
+                  <wp:positionH relativeFrom="column">
+                    <wp:posOffset>1534160</wp:posOffset>
+                  </wp:positionH>
+                  <wp:positionV relativeFrom="paragraph">
+                    <wp:posOffset>22860</wp:posOffset>
+                  </wp:positionV>
+                  <wp:extent cx="1564849" cy="3370669"/>
+                  <wp:effectExtent l="0" t="0" r="0" b="1270"/>
+                  <wp:wrapTight wrapText="bothSides">
+                    <wp:wrapPolygon edited="0">
+                      <wp:start x="0" y="0"/>
+                      <wp:lineTo x="0" y="21486"/>
+                      <wp:lineTo x="21302" y="21486"/>
+                      <wp:lineTo x="21302" y="0"/>
+                      <wp:lineTo x="0" y="0"/>
+                    </wp:wrapPolygon>
+                  </wp:wrapTight>
+                  <wp:docPr id="815472922" name="Picture 11"/>
+                  <wp:cNvGraphicFramePr>
+                    <a:graphicFrameLocks xmlns:a="http://schemas.openxmlformats.org/drawingml/2006/main" noChangeAspect="1"/>
+                  </wp:cNvGraphicFramePr>
+                  <a:graphic xmlns:a="http://schemas.openxmlformats.org/drawingml/2006/main">
+                    <a:graphicData uri="http://schemas.openxmlformats.org/drawingml/2006/picture">
+                      <pic:pic xmlns:pic="http://schemas.openxmlformats.org/drawingml/2006/picture">
+                        <pic:nvPicPr>
+                          <pic:cNvPr id="0" name="Picture 11"/>
+                          <pic:cNvPicPr>
+                            <a:picLocks noChangeAspect="1" noChangeArrowheads="1"/>
+                          </pic:cNvPicPr>
+                        </pic:nvPicPr>
+                        <pic:blipFill>
+                          <a:blip r:embed="rId29">
+                            <a:extLst>
+                              <a:ext uri="{28A0092B-C50C-407E-A947-70E740481C1C}">
+                                <a14:useLocalDpi xmlns:a14="http://schemas.microsoft.com/office/drawing/2010/main" val="0"/>
+                              </a:ext>
+                            </a:extLst>
+                          </a:blip>
+                          <a:srcRect/>
+                          <a:stretch>
+                            <a:fillRect/>
+                          </a:stretch>
+                        </pic:blipFill>
+                        <pic:spPr bwMode="auto">
+                          <a:xfrm>
+                            <a:off x="0" y="0"/>
+                            <a:ext cx="1564849" cy="3370669"/>
+                          </a:xfrm>
+                          <a:prstGeom prst="rect">
+                            <a:avLst/>
+                          </a:prstGeom>
+                          <a:noFill/>
+                          <a:ln>
+                            <a:noFill/>
+                          </a:ln>
+                        </pic:spPr>
+                      </pic:pic>
+                    </a:graphicData>
+                  </a:graphic>
+                  <wp14:sizeRelH relativeFrom="margin">
+                    <wp14:pctWidth>0</wp14:pctWidth>
+                  </wp14:sizeRelH>
+                  <wp14:sizeRelV relativeFrom="margin">
+                    <wp14:pctHeight>0</wp14:pctHeight>
+                  </wp14:sizeRelV>
+                </wp:anchor>
+              </w:drawing>
+            </w:r>
+            <w:r>
+              <w:rPr>
+                <w:noProof/>
+              </w:rPr>
+              <w:drawing>
+                <wp:anchor distT="0" distB="0" distL="114300" distR="114300" simplePos="0" relativeHeight="251665408" behindDoc="1" locked="0" layoutInCell="1" allowOverlap="1" wp14:anchorId="629D0AC5" wp14:editId="326287AA">
+                  <wp:simplePos x="0" y="0"/>
+                  <wp:positionH relativeFrom="column">
+                    <wp:posOffset>-10795</wp:posOffset>
+                  </wp:positionH>
+                  <wp:positionV relativeFrom="paragraph">
+                    <wp:posOffset>25400</wp:posOffset>
+                  </wp:positionV>
+                  <wp:extent cx="1544955" cy="3327400"/>
+                  <wp:effectExtent l="0" t="0" r="0" b="6350"/>
+                  <wp:wrapTight wrapText="bothSides">
+                    <wp:wrapPolygon edited="0">
+                      <wp:start x="0" y="0"/>
+                      <wp:lineTo x="0" y="21518"/>
+                      <wp:lineTo x="21307" y="21518"/>
+                      <wp:lineTo x="21307" y="0"/>
+                      <wp:lineTo x="0" y="0"/>
+                    </wp:wrapPolygon>
+                  </wp:wrapTight>
+                  <wp:docPr id="146077835" name="Picture 10"/>
+                  <wp:cNvGraphicFramePr>
+                    <a:graphicFrameLocks xmlns:a="http://schemas.openxmlformats.org/drawingml/2006/main" noChangeAspect="1"/>
+                  </wp:cNvGraphicFramePr>
+                  <a:graphic xmlns:a="http://schemas.openxmlformats.org/drawingml/2006/main">
+                    <a:graphicData uri="http://schemas.openxmlformats.org/drawingml/2006/picture">
+                      <pic:pic xmlns:pic="http://schemas.openxmlformats.org/drawingml/2006/picture">
+                        <pic:nvPicPr>
+                          <pic:cNvPr id="0" name="Picture 10"/>
+                          <pic:cNvPicPr>
+                            <a:picLocks noChangeAspect="1" noChangeArrowheads="1"/>
+                          </pic:cNvPicPr>
+                        </pic:nvPicPr>
+                        <pic:blipFill>
+                          <a:blip r:embed="rId30">
+                            <a:extLst>
+                              <a:ext uri="{28A0092B-C50C-407E-A947-70E740481C1C}">
+                                <a14:useLocalDpi xmlns:a14="http://schemas.microsoft.com/office/drawing/2010/main" val="0"/>
+                              </a:ext>
+                            </a:extLst>
+                          </a:blip>
+                          <a:srcRect/>
+                          <a:stretch>
+                            <a:fillRect/>
+                          </a:stretch>
+                        </pic:blipFill>
+                        <pic:spPr bwMode="auto">
+                          <a:xfrm>
+                            <a:off x="0" y="0"/>
+                            <a:ext cx="1544955" cy="3327400"/>
+                          </a:xfrm>
+                          <a:prstGeom prst="rect">
+                            <a:avLst/>
+                          </a:prstGeom>
+                          <a:noFill/>
+                          <a:ln>
+                            <a:noFill/>
+                          </a:ln>
+                        </pic:spPr>
+                      </pic:pic>
+                    </a:graphicData>
+                  </a:graphic>
+                  <wp14:sizeRelH relativeFrom="margin">
+                    <wp14:pctWidth>0</wp14:pctWidth>
+                  </wp14:sizeRelH>
+                  <wp14:sizeRelV relativeFrom="margin">
+                    <wp14:pctHeight>0</wp14:pctHeight>
+                  </wp14:sizeRelV>
+                </wp:anchor>
+              </w:drawing>
+            </w:r>
+          </w:p>
+          <w:p/>
+          <w:p/>
+          <w:p/>
+          <w:p/>
+          <w:p/>
+          <w:p>
+            <w:r>
+              <w:rPr>
+                <w:noProof/>
+              </w:rPr>
+              <w:drawing>
+                <wp:inline distT="0" distB="0" distL="0" distR="0" wp14:anchorId="1A9B25F9" wp14:editId="48254DE8">
+                  <wp:extent cx="4795520" cy="2169160"/>
+                  <wp:effectExtent l="0" t="0" r="5080" b="2540"/>
+                  <wp:docPr id="1139241967" name="Picture 13"/>
+                  <wp:cNvGraphicFramePr>
+                    <a:graphicFrameLocks xmlns:a="http://schemas.openxmlformats.org/drawingml/2006/main" noChangeAspect="1"/>
+                  </wp:cNvGraphicFramePr>
+                  <a:graphic xmlns:a="http://schemas.openxmlformats.org/drawingml/2006/main">
+                    <a:graphicData uri="http://schemas.openxmlformats.org/drawingml/2006/picture">
+                      <pic:pic xmlns:pic="http://schemas.openxmlformats.org/drawingml/2006/picture">
+                        <pic:nvPicPr>
+                          <pic:cNvPr id="0" name="Picture 13"/>
+                          <pic:cNvPicPr>
+                            <a:picLocks noChangeAspect="1" noChangeArrowheads="1"/>
+                          </pic:cNvPicPr>
+                        </pic:nvPicPr>
+                        <pic:blipFill>
+                          <a:blip r:embed="rId31" cstate="print">
+                            <a:extLst>
+                              <a:ext uri="{28A0092B-C50C-407E-A947-70E740481C1C}">
+                                <a14:useLocalDpi xmlns:a14="http://schemas.microsoft.com/office/drawing/2010/main" val="0"/>
+                              </a:ext>
+                            </a:extLst>
+                          </a:blip>
+                          <a:srcRect/>
+                          <a:stretch>
+                            <a:fillRect/>
+                          </a:stretch>
+                        </pic:blipFill>
+                        <pic:spPr bwMode="auto">
+                          <a:xfrm>
+                            <a:off x="0" y="0"/>
+                            <a:ext cx="4795520" cy="2169160"/>
+                          </a:xfrm>
+                          <a:prstGeom prst="rect">
+                            <a:avLst/>
+                          </a:prstGeom>
+                          <a:noFill/>
+                          <a:ln>
+                            <a:noFill/>
+                          </a:ln>
+                        </pic:spPr>
+                      </pic:pic>
+                    </a:graphicData>
+                  </a:graphic>
+                </wp:inline>
+              </w:drawing>
+            </w:r>
+            <w:r>
+              <w:rPr>
+                <w:noProof/>
+              </w:rPr>
+              <w:drawing>
+                <wp:inline distT="0" distB="0" distL="0" distR="0" wp14:anchorId="747A1FC2" wp14:editId="4EB31B26">
+                  <wp:extent cx="4805680" cy="2158365"/>
+                  <wp:effectExtent l="0" t="0" r="0" b="0"/>
+                  <wp:docPr id="1552078725" name="Picture 14"/>
+                  <wp:cNvGraphicFramePr>
+                    <a:graphicFrameLocks xmlns:a="http://schemas.openxmlformats.org/drawingml/2006/main" noChangeAspect="1"/>
+                  </wp:cNvGraphicFramePr>
+                  <a:graphic xmlns:a="http://schemas.openxmlformats.org/drawingml/2006/main">
+                    <a:graphicData uri="http://schemas.openxmlformats.org/drawingml/2006/picture">
+                      <pic:pic xmlns:pic="http://schemas.openxmlformats.org/drawingml/2006/picture">
+                        <pic:nvPicPr>
+                          <pic:cNvPr id="0" name="Picture 14"/>
+                          <pic:cNvPicPr>
+                            <a:picLocks noChangeAspect="1" noChangeArrowheads="1"/>
+                          </pic:cNvPicPr>
+                        </pic:nvPicPr>
+                        <pic:blipFill>
+                          <a:blip r:embed="rId32" cstate="print">
+                            <a:extLst>
+                              <a:ext uri="{28A0092B-C50C-407E-A947-70E740481C1C}">
+                                <a14:useLocalDpi xmlns:a14="http://schemas.microsoft.com/office/drawing/2010/main" val="0"/>
+                              </a:ext>
+                            </a:extLst>
+                          </a:blip>
+                          <a:srcRect/>
+                          <a:stretch>
+                            <a:fillRect/>
+                          </a:stretch>
+                        </pic:blipFill>
+                        <pic:spPr bwMode="auto">
+                          <a:xfrm>
+                            <a:off x="0" y="0"/>
+                            <a:ext cx="4805680" cy="2158365"/>
+                          </a:xfrm>
+                          <a:prstGeom prst="rect">
+                            <a:avLst/>
+                          </a:prstGeom>
+                          <a:noFill/>
+                          <a:ln>
+                            <a:noFill/>
+                          </a:ln>
+                        </pic:spPr>
+                      </pic:pic>
+                    </a:graphicData>
+                  </a:graphic>
+                </wp:inline>
+              </w:drawing>
+            </w:r>
+            <w:r>
+              <w:rPr>
+                <w:noProof/>
+              </w:rPr>
+              <w:drawing>
+                <wp:inline distT="0" distB="0" distL="0" distR="0" wp14:anchorId="36AF2A7D" wp14:editId="6D20B9B7">
+                  <wp:extent cx="4795520" cy="2169160"/>
+                  <wp:effectExtent l="0" t="0" r="5080" b="2540"/>
+                  <wp:docPr id="829292739" name="Picture 15"/>
+                  <wp:cNvGraphicFramePr>
+                    <a:graphicFrameLocks xmlns:a="http://schemas.openxmlformats.org/drawingml/2006/main" noChangeAspect="1"/>
+                  </wp:cNvGraphicFramePr>
+                  <a:graphic xmlns:a="http://schemas.openxmlformats.org/drawingml/2006/main">
+                    <a:graphicData uri="http://schemas.openxmlformats.org/drawingml/2006/picture">
+                      <pic:pic xmlns:pic="http://schemas.openxmlformats.org/drawingml/2006/picture">
+                        <pic:nvPicPr>
+                          <pic:cNvPr id="0" name="Picture 15"/>
+                          <pic:cNvPicPr>
+                            <a:picLocks noChangeAspect="1" noChangeArrowheads="1"/>
+                          </pic:cNvPicPr>
+                        </pic:nvPicPr>
+                        <pic:blipFill>
+                          <a:blip r:embed="rId33">
+                            <a:extLst>
+                              <a:ext uri="{28A0092B-C50C-407E-A947-70E740481C1C}">
+                                <a14:useLocalDpi xmlns:a14="http://schemas.microsoft.com/office/drawing/2010/main" val="0"/>
+                              </a:ext>
+                            </a:extLst>
+                          </a:blip>
+                          <a:srcRect/>
+                          <a:stretch>
+                            <a:fillRect/>
+                          </a:stretch>
+                        </pic:blipFill>
+                        <pic:spPr bwMode="auto">
+                          <a:xfrm>
+                            <a:off x="0" y="0"/>
+                            <a:ext cx="4795520" cy="2169160"/>
+                          </a:xfrm>
+                          <a:prstGeom prst="rect">
+                            <a:avLst/>
+                          </a:prstGeom>
+                          <a:noFill/>
+                          <a:ln>
+                            <a:noFill/>
+                          </a:ln>
+                        </pic:spPr>
+                      </pic:pic>
+                    </a:graphicData>
+                  </a:graphic>
+                </wp:inline>
+              </w:drawing>
+            </w:r>
+            <w:r>
+              <w:rPr>
+                <w:noProof/>
+              </w:rPr>
+              <w:lastRenderedPageBreak/>
+              <w:drawing>
+                <wp:inline distT="0" distB="0" distL="0" distR="0" wp14:anchorId="1C5D7188" wp14:editId="32E4C084">
+                  <wp:extent cx="4795520" cy="2158365"/>
+                  <wp:effectExtent l="0" t="0" r="5080" b="0"/>
+                  <wp:docPr id="1377769057" name="Picture 16"/>
+                  <wp:cNvGraphicFramePr>
+                    <a:graphicFrameLocks xmlns:a="http://schemas.openxmlformats.org/drawingml/2006/main" noChangeAspect="1"/>
+                  </wp:cNvGraphicFramePr>
+                  <a:graphic xmlns:a="http://schemas.openxmlformats.org/drawingml/2006/main">
+                    <a:graphicData uri="http://schemas.openxmlformats.org/drawingml/2006/picture">
+                      <pic:pic xmlns:pic="http://schemas.openxmlformats.org/drawingml/2006/picture">
+                        <pic:nvPicPr>
+                          <pic:cNvPr id="0" name="Picture 16"/>
+                          <pic:cNvPicPr>
+                            <a:picLocks noChangeAspect="1" noChangeArrowheads="1"/>
+                          </pic:cNvPicPr>
+                        </pic:nvPicPr>
+                        <pic:blipFill>
+                          <a:blip r:embed="rId34">
+                            <a:extLst>
+                              <a:ext uri="{28A0092B-C50C-407E-A947-70E740481C1C}">
+                                <a14:useLocalDpi xmlns:a14="http://schemas.microsoft.com/office/drawing/2010/main" val="0"/>
+                              </a:ext>
+                            </a:extLst>
+                          </a:blip>
+                          <a:srcRect/>
+                          <a:stretch>
+                            <a:fillRect/>
+                          </a:stretch>
+                        </pic:blipFill>
+                        <pic:spPr bwMode="auto">
+                          <a:xfrm>
+                            <a:off x="0" y="0"/>
+                            <a:ext cx="4795520" cy="2158365"/>
+                          </a:xfrm>
+                          <a:prstGeom prst="rect">
+                            <a:avLst/>
+                          </a:prstGeom>
+                          <a:noFill/>
+                          <a:ln>
+                            <a:noFill/>
+                          </a:ln>
+                        </pic:spPr>
+                      </pic:pic>
+                    </a:graphicData>
+                  </a:graphic>
+                </wp:inline>
+              </w:drawing>
+            </w:r>
+            <w:r>
+              <w:rPr>
+                <w:noProof/>
+              </w:rPr>
+              <w:drawing>
+                <wp:inline distT="0" distB="0" distL="0" distR="0" wp14:anchorId="018A9BDE" wp14:editId="16EE4AAA">
+                  <wp:extent cx="4795520" cy="2137410"/>
+                  <wp:effectExtent l="0" t="0" r="5080" b="0"/>
+                  <wp:docPr id="319507372" name="Picture 17"/>
+                  <wp:cNvGraphicFramePr>
+                    <a:graphicFrameLocks xmlns:a="http://schemas.openxmlformats.org/drawingml/2006/main" noChangeAspect="1"/>
+                  </wp:cNvGraphicFramePr>
+                  <a:graphic xmlns:a="http://schemas.openxmlformats.org/drawingml/2006/main">
+                    <a:graphicData uri="http://schemas.openxmlformats.org/drawingml/2006/picture">
+                      <pic:pic xmlns:pic="http://schemas.openxmlformats.org/drawingml/2006/picture">
+                        <pic:nvPicPr>
+                          <pic:cNvPr id="0" name="Picture 17"/>
+                          <pic:cNvPicPr>
+                            <a:picLocks noChangeAspect="1" noChangeArrowheads="1"/>
+                          </pic:cNvPicPr>
+                        </pic:nvPicPr>
+                        <pic:blipFill>
+                          <a:blip r:embed="rId35" cstate="print">
+                            <a:extLst>
+                              <a:ext uri="{28A0092B-C50C-407E-A947-70E740481C1C}">
+                                <a14:useLocalDpi xmlns:a14="http://schemas.microsoft.com/office/drawing/2010/main" val="0"/>
+                              </a:ext>
+                            </a:extLst>
+                          </a:blip>
+                          <a:srcRect/>
+                          <a:stretch>
+                            <a:fillRect/>
+                          </a:stretch>
+                        </pic:blipFill>
+                        <pic:spPr bwMode="auto">
+                          <a:xfrm>
+                            <a:off x="0" y="0"/>
+                            <a:ext cx="4795520" cy="2137410"/>
+                          </a:xfrm>
+                          <a:prstGeom prst="rect">
+                            <a:avLst/>
+                          </a:prstGeom>
+                          <a:noFill/>
+                          <a:ln>
+                            <a:noFill/>
+                          </a:ln>
+                        </pic:spPr>
+                      </pic:pic>
+                    </a:graphicData>
+                  </a:graphic>
+                </wp:inline>
+              </w:drawing>
+            </w:r>
+            <w:r>
+              <w:rPr>
+                <w:noProof/>
+              </w:rPr>
+              <w:drawing>
+                <wp:inline distT="0" distB="0" distL="0" distR="0" wp14:anchorId="602E41FD" wp14:editId="3BA07D28">
+                  <wp:extent cx="4795520" cy="2147570"/>
+                  <wp:effectExtent l="0" t="0" r="5080" b="5080"/>
+                  <wp:docPr id="2101581153" name="Picture 18"/>
+                  <wp:cNvGraphicFramePr>
+                    <a:graphicFrameLocks xmlns:a="http://schemas.openxmlformats.org/drawingml/2006/main" noChangeAspect="1"/>
+                  </wp:cNvGraphicFramePr>
+                  <a:graphic xmlns:a="http://schemas.openxmlformats.org/drawingml/2006/main">
+                    <a:graphicData uri="http://schemas.openxmlformats.org/drawingml/2006/picture">
+                      <pic:pic xmlns:pic="http://schemas.openxmlformats.org/drawingml/2006/picture">
+                        <pic:nvPicPr>
+                          <pic:cNvPr id="0" name="Picture 18"/>
+                          <pic:cNvPicPr>
+                            <a:picLocks noChangeAspect="1" noChangeArrowheads="1"/>
+                          </pic:cNvPicPr>
+                        </pic:nvPicPr>
+                        <pic:blipFill>
+                          <a:blip r:embed="rId36" cstate="print">
+                            <a:extLst>
+                              <a:ext uri="{28A0092B-C50C-407E-A947-70E740481C1C}">
+                                <a14:useLocalDpi xmlns:a14="http://schemas.microsoft.com/office/drawing/2010/main" val="0"/>
+                              </a:ext>
+                            </a:extLst>
+                          </a:blip>
+                          <a:srcRect/>
+                          <a:stretch>
+                            <a:fillRect/>
+                          </a:stretch>
+                        </pic:blipFill>
+                        <pic:spPr bwMode="auto">
+                          <a:xfrm>
+                            <a:off x="0" y="0"/>
+                            <a:ext cx="4795520" cy="2147570"/>
+                          </a:xfrm>
+                          <a:prstGeom prst="rect">
+                            <a:avLst/>
+                          </a:prstGeom>
+                          <a:noFill/>
+                          <a:ln>
+                            <a:noFill/>
+                          </a:ln>
+                        </pic:spPr>
+                      </pic:pic>
+                    </a:graphicData>
+                  </a:graphic>
+                </wp:inline>
+              </w:drawing>
+            </w:r>
+          </w:p>
+        </w:tc>
+      </w:tr>
+      <w:tr>
+        <w:trPr>
+          <w:cantSplit/>
+        </w:trPr>
+        <w:tc>
+          <w:tcPr>
+            <w:tcW w:w="2455" w:type="dxa"/>
+            <w:shd w:val="clear" w:color="auto" w:fill="D9D9D9" w:themeFill="background1" w:themeFillShade="D9"/>
+          </w:tcPr>
+          <w:p>
+            <w:pPr>
+              <w:spacing w:line="240" w:lineRule="auto"/>
+              <w:ind w:right="170"/>
+              <w:textAlignment w:val="baseline"/>
+              <w:rPr>
+                <w:rFonts w:asciiTheme="majorHAnsi" w:hAnsiTheme="majorHAnsi" w:cstheme="majorHAnsi"/>
+                <w:color w:val="FF0000"/>
+                <w:sz w:val="48"/>
+                <w:szCs w:val="48"/>
+              </w:rPr>
+            </w:pPr>
+            <w:r>
+              <w:rPr>
+                <w:rFonts w:asciiTheme="majorHAnsi" w:hAnsiTheme="majorHAnsi" w:cstheme="majorHAnsi"/>
+                <w:color w:val="FF0000"/>
+                <w:sz w:val="48"/>
+                <w:szCs w:val="48"/>
+              </w:rPr>
+              <w:lastRenderedPageBreak/>
               <w:t>04</w:t>
             </w:r>
           </w:p>
@@ -15004,7 +15905,7 @@
             <w:r>
               <w:t xml:space="preserve">The site </w:t>
             </w:r>
-            <w:hyperlink r:id="rId23" w:history="1">
+            <w:hyperlink r:id="rId37" w:history="1">
               <w:r>
                 <w:rPr>
                   <w:rStyle w:val="Hyperlink"/>
@@ -15013,7 +15914,15 @@
               </w:r>
             </w:hyperlink>
             <w:r>
-              <w:t xml:space="preserve"> has the TailwindCSS colours plus many more that have been created and added to the list by the lecturers.</w:t>
+              <w:t xml:space="preserve"> has the </w:t>
+            </w:r>
+            <w:proofErr w:type="spellStart"/>
+            <w:r>
+              <w:t>TailwindCSS</w:t>
+            </w:r>
+            <w:proofErr w:type="spellEnd"/>
+            <w:r>
+              <w:t xml:space="preserve"> colours plus many more that have been created and added to the list by the lecturers.</w:t>
             </w:r>
           </w:p>
           <w:p>
@@ -15118,7 +16027,7 @@
                   <w:tcW w:w="1879" w:type="pct"/>
                 </w:tcPr>
                 <w:p>
-                  <w:hyperlink r:id="rId24" w:history="1">
+                  <w:hyperlink r:id="rId38" w:history="1">
                     <w:r>
                       <w:rPr>
                         <w:rStyle w:val="Hyperlink"/>
@@ -15133,7 +16042,7 @@
                   <w:tcW w:w="2178" w:type="pct"/>
                 </w:tcPr>
                 <w:p>
-                  <w:hyperlink r:id="rId25" w:history="1">
+                  <w:hyperlink r:id="rId39" w:history="1">
                     <w:r>
                       <w:rPr>
                         <w:rStyle w:val="Hyperlink"/>
@@ -15173,7 +16082,15 @@
                 </w:tcPr>
                 <w:p>
                   <w:r>
-                    <w:t>C4Prog Web Tech: Custom TailwindCSS Colours</w:t>
+                    <w:t xml:space="preserve">C4Prog Web Tech: Custom </w:t>
+                  </w:r>
+                  <w:proofErr w:type="spellStart"/>
+                  <w:r>
+                    <w:t>TailwindCSS</w:t>
+                  </w:r>
+                  <w:proofErr w:type="spellEnd"/>
+                  <w:r>
+                    <w:t xml:space="preserve"> Colours</w:t>
                   </w:r>
                 </w:p>
               </w:tc>
@@ -15272,7 +16189,7 @@
                 <w:numId w:val="37"/>
               </w:numPr>
             </w:pPr>
-            <w:hyperlink r:id="rId26" w:history="1">
+            <w:hyperlink r:id="rId40" w:history="1">
               <w:r>
                 <w:rPr>
                   <w:rStyle w:val="Hyperlink"/>
@@ -15289,7 +16206,7 @@
                 <w:numId w:val="37"/>
               </w:numPr>
             </w:pPr>
-            <w:hyperlink r:id="rId27" w:history="1">
+            <w:hyperlink r:id="rId41" w:history="1">
               <w:r>
                 <w:rPr>
                   <w:rStyle w:val="Hyperlink"/>
@@ -15306,7 +16223,7 @@
                 <w:numId w:val="37"/>
               </w:numPr>
             </w:pPr>
-            <w:hyperlink r:id="rId28" w:history="1">
+            <w:hyperlink r:id="rId42" w:history="1">
               <w:r>
                 <w:rPr>
                   <w:rStyle w:val="Hyperlink"/>
@@ -15323,7 +16240,7 @@
                 <w:numId w:val="37"/>
               </w:numPr>
             </w:pPr>
-            <w:hyperlink r:id="rId29" w:history="1">
+            <w:hyperlink r:id="rId43" w:history="1">
               <w:r>
                 <w:rPr>
                   <w:rStyle w:val="Hyperlink"/>
@@ -15340,7 +16257,7 @@
                 <w:numId w:val="37"/>
               </w:numPr>
             </w:pPr>
-            <w:hyperlink r:id="rId30" w:history="1">
+            <w:hyperlink r:id="rId44" w:history="1">
               <w:r>
                 <w:rPr>
                   <w:rStyle w:val="Hyperlink"/>
@@ -15357,7 +16274,7 @@
                 <w:numId w:val="37"/>
               </w:numPr>
             </w:pPr>
-            <w:hyperlink r:id="rId31" w:history="1">
+            <w:hyperlink r:id="rId45" w:history="1">
               <w:r>
                 <w:rPr>
                   <w:rStyle w:val="Hyperlink"/>
@@ -15382,7 +16299,7 @@
                 <w:numId w:val="58"/>
               </w:numPr>
             </w:pPr>
-            <w:hyperlink r:id="rId32" w:history="1">
+            <w:hyperlink r:id="rId46" w:history="1">
               <w:r>
                 <w:rPr>
                   <w:rStyle w:val="Hyperlink"/>
@@ -15488,21 +16405,27 @@
             <w:r>
               <w:t xml:space="preserve">   | </w:t>
             </w:r>
+            <w:proofErr w:type="spellStart"/>
             <w:r>
               <w:t>rrr</w:t>
             </w:r>
+            <w:proofErr w:type="spellEnd"/>
             <w:r>
               <w:t xml:space="preserve">, </w:t>
             </w:r>
+            <w:proofErr w:type="spellStart"/>
             <w:r>
               <w:t>ggg</w:t>
             </w:r>
+            <w:proofErr w:type="spellEnd"/>
             <w:r>
               <w:t xml:space="preserve">, </w:t>
             </w:r>
+            <w:proofErr w:type="spellStart"/>
             <w:r>
               <w:t>bbb</w:t>
             </w:r>
+            <w:proofErr w:type="spellEnd"/>
             <w:r>
               <w:t xml:space="preserve">  | #</w:t>
             </w:r>
@@ -15526,21 +16449,27 @@
             <w:r>
               <w:t xml:space="preserve">   | </w:t>
             </w:r>
+            <w:proofErr w:type="spellStart"/>
             <w:r>
               <w:t>rrr</w:t>
             </w:r>
+            <w:proofErr w:type="spellEnd"/>
             <w:r>
               <w:t xml:space="preserve">, </w:t>
             </w:r>
+            <w:proofErr w:type="spellStart"/>
             <w:r>
               <w:t>ggg</w:t>
             </w:r>
+            <w:proofErr w:type="spellEnd"/>
             <w:r>
               <w:t xml:space="preserve">, </w:t>
             </w:r>
+            <w:proofErr w:type="spellStart"/>
             <w:r>
               <w:t>bbb</w:t>
             </w:r>
+            <w:proofErr w:type="spellEnd"/>
             <w:r>
               <w:t xml:space="preserve">  | #</w:t>
             </w:r>
@@ -15564,21 +16493,27 @@
             <w:r>
               <w:t xml:space="preserve">   | </w:t>
             </w:r>
+            <w:proofErr w:type="spellStart"/>
             <w:r>
               <w:t>rrr</w:t>
             </w:r>
+            <w:proofErr w:type="spellEnd"/>
             <w:r>
               <w:t xml:space="preserve">, </w:t>
             </w:r>
+            <w:proofErr w:type="spellStart"/>
             <w:r>
               <w:t>ggg</w:t>
             </w:r>
+            <w:proofErr w:type="spellEnd"/>
             <w:r>
               <w:t xml:space="preserve">, </w:t>
             </w:r>
+            <w:proofErr w:type="spellStart"/>
             <w:r>
               <w:t>bbb</w:t>
             </w:r>
+            <w:proofErr w:type="spellEnd"/>
             <w:r>
               <w:t xml:space="preserve">  | #</w:t>
             </w:r>
@@ -15602,21 +16537,27 @@
             <w:r>
               <w:t xml:space="preserve">   | </w:t>
             </w:r>
+            <w:proofErr w:type="spellStart"/>
             <w:r>
               <w:t>rrr</w:t>
             </w:r>
+            <w:proofErr w:type="spellEnd"/>
             <w:r>
               <w:t xml:space="preserve">, </w:t>
             </w:r>
+            <w:proofErr w:type="spellStart"/>
             <w:r>
               <w:t>ggg</w:t>
             </w:r>
+            <w:proofErr w:type="spellEnd"/>
             <w:r>
               <w:t xml:space="preserve">, </w:t>
             </w:r>
+            <w:proofErr w:type="spellStart"/>
             <w:r>
               <w:t>bbb</w:t>
             </w:r>
+            <w:proofErr w:type="spellEnd"/>
             <w:r>
               <w:t xml:space="preserve">  | #</w:t>
             </w:r>
@@ -15636,12 +16577,42 @@
             <w:r>
               <w:t xml:space="preserve">Edit the </w:t>
             </w:r>
+            <w:proofErr w:type="spellStart"/>
             <w:r>
               <w:rPr>
                 <w:rStyle w:val="CodeInline"/>
               </w:rPr>
-              <w:t>rrr, ggg, bbb</w:t>
-            </w:r>
+              <w:t>rrr</w:t>
+            </w:r>
+            <w:proofErr w:type="spellEnd"/>
+            <w:r>
+              <w:rPr>
+                <w:rStyle w:val="CodeInline"/>
+              </w:rPr>
+              <w:t xml:space="preserve">, </w:t>
+            </w:r>
+            <w:proofErr w:type="spellStart"/>
+            <w:r>
+              <w:rPr>
+                <w:rStyle w:val="CodeInline"/>
+              </w:rPr>
+              <w:t>ggg</w:t>
+            </w:r>
+            <w:proofErr w:type="spellEnd"/>
+            <w:r>
+              <w:rPr>
+                <w:rStyle w:val="CodeInline"/>
+              </w:rPr>
+              <w:t xml:space="preserve">, </w:t>
+            </w:r>
+            <w:proofErr w:type="spellStart"/>
+            <w:r>
+              <w:rPr>
+                <w:rStyle w:val="CodeInline"/>
+              </w:rPr>
+              <w:t>bbb</w:t>
+            </w:r>
+            <w:proofErr w:type="spellEnd"/>
             <w:r>
               <w:t xml:space="preserve"> to show the decimal values and </w:t>
             </w:r>
@@ -15863,7 +16834,61 @@
                       <w:bCs w:val="0"/>
                       <w:color w:val="F2F2F2" w:themeColor="background1" w:themeShade="F2"/>
                     </w:rPr>
-                    <w:t>(rrr, ggg, bbb)</w:t>
+                    <w:t>(</w:t>
+                  </w:r>
+                  <w:proofErr w:type="spellStart"/>
+                  <w:r>
+                    <w:rPr>
+                      <w:b/>
+                      <w:bCs w:val="0"/>
+                      <w:color w:val="F2F2F2" w:themeColor="background1" w:themeShade="F2"/>
+                    </w:rPr>
+                    <w:t>rrr</w:t>
+                  </w:r>
+                  <w:proofErr w:type="spellEnd"/>
+                  <w:r>
+                    <w:rPr>
+                      <w:b/>
+                      <w:bCs w:val="0"/>
+                      <w:color w:val="F2F2F2" w:themeColor="background1" w:themeShade="F2"/>
+                    </w:rPr>
+                    <w:t xml:space="preserve">, </w:t>
+                  </w:r>
+                  <w:proofErr w:type="spellStart"/>
+                  <w:r>
+                    <w:rPr>
+                      <w:b/>
+                      <w:bCs w:val="0"/>
+                      <w:color w:val="F2F2F2" w:themeColor="background1" w:themeShade="F2"/>
+                    </w:rPr>
+                    <w:t>ggg</w:t>
+                  </w:r>
+                  <w:proofErr w:type="spellEnd"/>
+                  <w:r>
+                    <w:rPr>
+                      <w:b/>
+                      <w:bCs w:val="0"/>
+                      <w:color w:val="F2F2F2" w:themeColor="background1" w:themeShade="F2"/>
+                    </w:rPr>
+                    <w:t xml:space="preserve">, </w:t>
+                  </w:r>
+                  <w:proofErr w:type="spellStart"/>
+                  <w:r>
+                    <w:rPr>
+                      <w:b/>
+                      <w:bCs w:val="0"/>
+                      <w:color w:val="F2F2F2" w:themeColor="background1" w:themeShade="F2"/>
+                    </w:rPr>
+                    <w:t>bbb</w:t>
+                  </w:r>
+                  <w:proofErr w:type="spellEnd"/>
+                  <w:r>
+                    <w:rPr>
+                      <w:b/>
+                      <w:bCs w:val="0"/>
+                      <w:color w:val="F2F2F2" w:themeColor="background1" w:themeShade="F2"/>
+                    </w:rPr>
+                    <w:t>)</w:t>
                   </w:r>
                 </w:p>
               </w:tc>
@@ -16177,7 +17202,7 @@
                 </w:tcPr>
                 <w:p>
                   <w:r>
-                    <w:t>BLUE GRAY</w:t>
+                    <w:t>GRAY</w:t>
                   </w:r>
                 </w:p>
               </w:tc>
@@ -16191,11 +17216,19 @@
                       <w:rStyle w:val="CodeInline"/>
                     </w:rPr>
                   </w:pPr>
+                  <w:proofErr w:type="spellStart"/>
                   <w:r>
                     <w:rPr>
                       <w:rStyle w:val="CodeInline"/>
                     </w:rPr>
-                    <w:t>rgb(148, 163, 184)</w:t>
+                    <w:t>rgb</w:t>
+                  </w:r>
+                  <w:proofErr w:type="spellEnd"/>
+                  <w:r>
+                    <w:rPr>
+                      <w:rStyle w:val="CodeInline"/>
+                    </w:rPr>
+                    <w:t>(161, 161, 170)</w:t>
                   </w:r>
                 </w:p>
               </w:tc>
@@ -16213,7 +17246,7 @@
                     <w:rPr>
                       <w:rStyle w:val="CodeInline"/>
                     </w:rPr>
-                    <w:t>#94A3B8</w:t>
+                    <w:t>#A1A1AA</w:t>
                   </w:r>
                 </w:p>
               </w:tc>
@@ -16226,11 +17259,14 @@
                     <w:spacing w:before="0" w:after="0" w:line="240" w:lineRule="auto"/>
                   </w:pPr>
                   <w:r>
+                    <w:rPr>
+                      <w:noProof/>
+                    </w:rPr>
                     <w:drawing>
-                      <wp:inline distT="0" distB="0" distL="0" distR="0" wp14:anchorId="48323D31" wp14:editId="4A624E6D">
-                        <wp:extent cx="515620" cy="457835"/>
-                        <wp:effectExtent l="0" t="0" r="0" b="0"/>
-                        <wp:docPr id="889660960" name="Picture 1"/>
+                      <wp:inline distT="0" distB="0" distL="0" distR="0" wp14:anchorId="6DF789CA" wp14:editId="4C6E0AD9">
+                        <wp:extent cx="515620" cy="448310"/>
+                        <wp:effectExtent l="0" t="0" r="0" b="8890"/>
+                        <wp:docPr id="1135681374" name="Picture 1"/>
                         <wp:cNvGraphicFramePr>
                           <a:graphicFrameLocks xmlns:a="http://schemas.openxmlformats.org/drawingml/2006/main" noChangeAspect="1"/>
                         </wp:cNvGraphicFramePr>
@@ -16238,11 +17274,11 @@
                           <a:graphicData uri="http://schemas.openxmlformats.org/drawingml/2006/picture">
                             <pic:pic xmlns:pic="http://schemas.openxmlformats.org/drawingml/2006/picture">
                               <pic:nvPicPr>
-                                <pic:cNvPr id="889660960" name=""/>
+                                <pic:cNvPr id="1135681374" name=""/>
                                 <pic:cNvPicPr/>
                               </pic:nvPicPr>
                               <pic:blipFill>
-                                <a:blip r:embed="rId33"/>
+                                <a:blip r:embed="rId47"/>
                                 <a:stretch>
                                   <a:fillRect/>
                                 </a:stretch>
@@ -16250,7 +17286,7 @@
                               <pic:spPr>
                                 <a:xfrm>
                                   <a:off x="0" y="0"/>
-                                  <a:ext cx="515620" cy="457835"/>
+                                  <a:ext cx="515620" cy="448310"/>
                                 </a:xfrm>
                                 <a:prstGeom prst="rect">
                                   <a:avLst/>
@@ -16272,7 +17308,7 @@
                 </w:tcPr>
                 <w:p>
                   <w:r>
-                    <w:t>COOL GRAY</w:t>
+                    <w:t>BLUE</w:t>
                   </w:r>
                 </w:p>
               </w:tc>
@@ -16286,11 +17322,19 @@
                       <w:rStyle w:val="CodeInline"/>
                     </w:rPr>
                   </w:pPr>
+                  <w:proofErr w:type="spellStart"/>
                   <w:r>
                     <w:rPr>
                       <w:rStyle w:val="CodeInline"/>
                     </w:rPr>
-                    <w:t>rgb(156, 163, 175)</w:t>
+                    <w:t>rgb</w:t>
+                  </w:r>
+                  <w:proofErr w:type="spellEnd"/>
+                  <w:r>
+                    <w:rPr>
+                      <w:rStyle w:val="CodeInline"/>
+                    </w:rPr>
+                    <w:t>(96, 165, 250)</w:t>
                   </w:r>
                 </w:p>
               </w:tc>
@@ -16308,7 +17352,7 @@
                     <w:rPr>
                       <w:rStyle w:val="CodeInline"/>
                     </w:rPr>
-                    <w:t>#9CA3AF</w:t>
+                    <w:t>#60A5FA</w:t>
                   </w:r>
                 </w:p>
               </w:tc>
@@ -16321,11 +17365,14 @@
                     <w:spacing w:before="0" w:after="0" w:line="240" w:lineRule="auto"/>
                   </w:pPr>
                   <w:r>
+                    <w:rPr>
+                      <w:noProof/>
+                    </w:rPr>
                     <w:drawing>
-                      <wp:inline distT="0" distB="0" distL="0" distR="0" wp14:anchorId="4415DF8A" wp14:editId="162D7B2A">
-                        <wp:extent cx="515620" cy="501015"/>
+                      <wp:inline distT="0" distB="0" distL="0" distR="0" wp14:anchorId="76C8E1FF" wp14:editId="1392F3FE">
+                        <wp:extent cx="515620" cy="478155"/>
                         <wp:effectExtent l="0" t="0" r="0" b="0"/>
-                        <wp:docPr id="752651288" name="Picture 1"/>
+                        <wp:docPr id="1877524220" name="Picture 1"/>
                         <wp:cNvGraphicFramePr>
                           <a:graphicFrameLocks xmlns:a="http://schemas.openxmlformats.org/drawingml/2006/main" noChangeAspect="1"/>
                         </wp:cNvGraphicFramePr>
@@ -16333,11 +17380,11 @@
                           <a:graphicData uri="http://schemas.openxmlformats.org/drawingml/2006/picture">
                             <pic:pic xmlns:pic="http://schemas.openxmlformats.org/drawingml/2006/picture">
                               <pic:nvPicPr>
-                                <pic:cNvPr id="752651288" name=""/>
+                                <pic:cNvPr id="1877524220" name=""/>
                                 <pic:cNvPicPr/>
                               </pic:nvPicPr>
                               <pic:blipFill>
-                                <a:blip r:embed="rId34"/>
+                                <a:blip r:embed="rId48"/>
                                 <a:stretch>
                                   <a:fillRect/>
                                 </a:stretch>
@@ -16345,7 +17392,7 @@
                               <pic:spPr>
                                 <a:xfrm>
                                   <a:off x="0" y="0"/>
-                                  <a:ext cx="515620" cy="501015"/>
+                                  <a:ext cx="515620" cy="478155"/>
                                 </a:xfrm>
                                 <a:prstGeom prst="rect">
                                   <a:avLst/>
@@ -16367,7 +17414,10 @@
                 </w:tcPr>
                 <w:p>
                   <w:r>
-                    <w:t>LIGHT BLUE</w:t>
+                    <w:t>B</w:t>
+                  </w:r>
+                  <w:r>
+                    <w:t>LUE</w:t>
                   </w:r>
                 </w:p>
               </w:tc>
@@ -16381,11 +17431,19 @@
                       <w:rStyle w:val="CodeInline"/>
                     </w:rPr>
                   </w:pPr>
+                  <w:proofErr w:type="spellStart"/>
                   <w:r>
                     <w:rPr>
                       <w:rStyle w:val="CodeInline"/>
                     </w:rPr>
-                    <w:t>rgb(56, 189, 248)</w:t>
+                    <w:t>rgb</w:t>
+                  </w:r>
+                  <w:proofErr w:type="spellEnd"/>
+                  <w:r>
+                    <w:rPr>
+                      <w:rStyle w:val="CodeInline"/>
+                    </w:rPr>
+                    <w:t>(29, 78, 216)</w:t>
                   </w:r>
                 </w:p>
               </w:tc>
@@ -16403,7 +17461,7 @@
                     <w:rPr>
                       <w:rStyle w:val="CodeInline"/>
                     </w:rPr>
-                    <w:t>#38BDF8</w:t>
+                    <w:t>#1D4ED8</w:t>
                   </w:r>
                 </w:p>
               </w:tc>
@@ -16416,11 +17474,14 @@
                     <w:spacing w:before="0" w:after="0" w:line="240" w:lineRule="auto"/>
                   </w:pPr>
                   <w:r>
+                    <w:rPr>
+                      <w:noProof/>
+                    </w:rPr>
                     <w:drawing>
-                      <wp:inline distT="0" distB="0" distL="0" distR="0" wp14:anchorId="71D6EE28" wp14:editId="5D7B6260">
-                        <wp:extent cx="515620" cy="494030"/>
-                        <wp:effectExtent l="0" t="0" r="0" b="1270"/>
-                        <wp:docPr id="2028366933" name="Picture 1"/>
+                      <wp:inline distT="0" distB="0" distL="0" distR="0" wp14:anchorId="18388B68" wp14:editId="4C48E182">
+                        <wp:extent cx="515620" cy="502285"/>
+                        <wp:effectExtent l="0" t="0" r="0" b="0"/>
+                        <wp:docPr id="792766311" name="Picture 1"/>
                         <wp:cNvGraphicFramePr>
                           <a:graphicFrameLocks xmlns:a="http://schemas.openxmlformats.org/drawingml/2006/main" noChangeAspect="1"/>
                         </wp:cNvGraphicFramePr>
@@ -16428,11 +17489,11 @@
                           <a:graphicData uri="http://schemas.openxmlformats.org/drawingml/2006/picture">
                             <pic:pic xmlns:pic="http://schemas.openxmlformats.org/drawingml/2006/picture">
                               <pic:nvPicPr>
-                                <pic:cNvPr id="2028366933" name=""/>
+                                <pic:cNvPr id="792766311" name=""/>
                                 <pic:cNvPicPr/>
                               </pic:nvPicPr>
                               <pic:blipFill>
-                                <a:blip r:embed="rId35"/>
+                                <a:blip r:embed="rId49"/>
                                 <a:stretch>
                                   <a:fillRect/>
                                 </a:stretch>
@@ -16440,7 +17501,7 @@
                               <pic:spPr>
                                 <a:xfrm>
                                   <a:off x="0" y="0"/>
-                                  <a:ext cx="515620" cy="494030"/>
+                                  <a:ext cx="515620" cy="502285"/>
                                 </a:xfrm>
                                 <a:prstGeom prst="rect">
                                   <a:avLst/>
@@ -16516,7 +17577,21 @@
                 <w:rStyle w:val="SubtleEmphasis"/>
               </w:rPr>
               <w:br/>
-              <w:t>Use the fill tool to color final column.</w:t>
+              <w:t xml:space="preserve">Use the fill tool to </w:t>
+            </w:r>
+            <w:proofErr w:type="spellStart"/>
+            <w:r>
+              <w:rPr>
+                <w:rStyle w:val="SubtleEmphasis"/>
+              </w:rPr>
+              <w:t>color</w:t>
+            </w:r>
+            <w:proofErr w:type="spellEnd"/>
+            <w:r>
+              <w:rPr>
+                <w:rStyle w:val="SubtleEmphasis"/>
+              </w:rPr>
+              <w:t xml:space="preserve"> final column.</w:t>
             </w:r>
           </w:p>
           <w:p/>
@@ -16631,7 +17706,25 @@
                 <w:iCs/>
                 <w:color w:val="C0504D" w:themeColor="accent2"/>
               </w:rPr>
-              <w:t>“feat(page_name): commit</w:t>
+              <w:t>“feat(</w:t>
+            </w:r>
+            <w:proofErr w:type="spellStart"/>
+            <w:r>
+              <w:rPr>
+                <w:i/>
+                <w:iCs/>
+                <w:color w:val="C0504D" w:themeColor="accent2"/>
+              </w:rPr>
+              <w:t>page_name</w:t>
+            </w:r>
+            <w:proofErr w:type="spellEnd"/>
+            <w:r>
+              <w:rPr>
+                <w:i/>
+                <w:iCs/>
+                <w:color w:val="C0504D" w:themeColor="accent2"/>
+              </w:rPr>
+              <w:t>): commit</w:t>
             </w:r>
             <w:r>
               <w:rPr>
@@ -16679,7 +17772,25 @@
                 <w:iCs/>
                 <w:color w:val="C0504D" w:themeColor="accent2"/>
               </w:rPr>
-              <w:t>“fix(page_name): name of bug being fixed</w:t>
+              <w:t>“fix(</w:t>
+            </w:r>
+            <w:proofErr w:type="spellStart"/>
+            <w:r>
+              <w:rPr>
+                <w:i/>
+                <w:iCs/>
+                <w:color w:val="C0504D" w:themeColor="accent2"/>
+              </w:rPr>
+              <w:t>page_name</w:t>
+            </w:r>
+            <w:proofErr w:type="spellEnd"/>
+            <w:r>
+              <w:rPr>
+                <w:i/>
+                <w:iCs/>
+                <w:color w:val="C0504D" w:themeColor="accent2"/>
+              </w:rPr>
+              <w:t>): name of bug being fixed</w:t>
             </w:r>
             <w:r>
               <w:rPr>
@@ -16811,7 +17922,7 @@
             <w:r>
               <w:t xml:space="preserve">During this process you may use the </w:t>
             </w:r>
-            <w:hyperlink r:id="rId36" w:history="1">
+            <w:hyperlink r:id="rId50" w:history="1">
               <w:r>
                 <w:rPr>
                   <w:rStyle w:val="Hyperlink"/>
@@ -16978,12 +18089,36 @@
             </w:r>
           </w:p>
           <w:p>
-            <w:hyperlink r:id="rId37" w:history="1">
+            <w:hyperlink r:id="rId51" w:history="1">
               <w:r>
                 <w:rPr>
                   <w:rStyle w:val="Hyperlink"/>
                 </w:rPr>
-                <w:t>https://docs.github.com/en/pages/getting-started-with-github-pages/creating-a-github-pages-site</w:t>
+                <w:t>https://docs.github.com/en/pages/getting-started-with-github-pages/creating-a-git</w:t>
+              </w:r>
+              <w:r>
+                <w:rPr>
+                  <w:rStyle w:val="Hyperlink"/>
+                </w:rPr>
+                <w:t>h</w:t>
+              </w:r>
+              <w:r>
+                <w:rPr>
+                  <w:rStyle w:val="Hyperlink"/>
+                </w:rPr>
+                <w:t>ub-</w:t>
+              </w:r>
+              <w:r>
+                <w:rPr>
+                  <w:rStyle w:val="Hyperlink"/>
+                </w:rPr>
+                <w:t>p</w:t>
+              </w:r>
+              <w:r>
+                <w:rPr>
+                  <w:rStyle w:val="Hyperlink"/>
+                </w:rPr>
+                <w:t>ages-site</w:t>
               </w:r>
             </w:hyperlink>
           </w:p>
@@ -17109,6 +18244,16 @@
                 <w:color w:val="C0504D" w:themeColor="accent2"/>
               </w:rPr>
             </w:pPr>
+            <w:hyperlink r:id="rId52" w:history="1">
+              <w:r>
+                <w:rPr>
+                  <w:rStyle w:val="Hyperlink"/>
+                  <w:b/>
+                  <w:bCs w:val="0"/>
+                </w:rPr>
+                <w:t>https://github.com/GooseTafe/WebTech_FinalPrj</w:t>
+              </w:r>
+            </w:hyperlink>
           </w:p>
           <w:p>
             <w:pPr>
@@ -17127,21 +18272,22 @@
                 <w:color w:val="C0504D" w:themeColor="accent2"/>
               </w:rPr>
             </w:pPr>
-            <w:r>
+          </w:p>
+          <w:p>
+            <w:pPr>
               <w:rPr>
                 <w:b/>
                 <w:bCs w:val="0"/>
                 <w:color w:val="C0504D" w:themeColor="accent2"/>
               </w:rPr>
-              <w:t xml:space="preserve">What is the URL of your GitHub </w:t>
-            </w:r>
+            </w:pPr>
             <w:r>
               <w:rPr>
                 <w:b/>
                 <w:bCs w:val="0"/>
                 <w:color w:val="C0504D" w:themeColor="accent2"/>
               </w:rPr>
-              <w:t>P</w:t>
+              <w:t xml:space="preserve">What is the URL of your GitHub </w:t>
             </w:r>
             <w:r>
               <w:rPr>
@@ -17149,6 +18295,14 @@
                 <w:bCs w:val="0"/>
                 <w:color w:val="C0504D" w:themeColor="accent2"/>
               </w:rPr>
+              <w:t>P</w:t>
+            </w:r>
+            <w:r>
+              <w:rPr>
+                <w:b/>
+                <w:bCs w:val="0"/>
+                <w:color w:val="C0504D" w:themeColor="accent2"/>
+              </w:rPr>
               <w:t>ages site for the project:</w:t>
             </w:r>
           </w:p>
@@ -17160,6 +18314,20 @@
                 <w:color w:val="FF0000"/>
               </w:rPr>
             </w:pPr>
+            <w:hyperlink r:id="rId53" w:history="1">
+              <w:r>
+                <w:rPr>
+                  <w:rStyle w:val="Hyperlink"/>
+                  <w:rFonts w:ascii="Segoe UI" w:hAnsi="Segoe UI" w:cs="Segoe UI"/>
+                  <w:b/>
+                  <w:bCs w:val="0"/>
+                  <w:sz w:val="21"/>
+                  <w:szCs w:val="21"/>
+                  <w:shd w:val="clear" w:color="auto" w:fill="FFFFFF"/>
+                </w:rPr>
+                <w:t>https://goosetafe.github.io/WebTech_FinalPrj/</w:t>
+              </w:r>
+            </w:hyperlink>
           </w:p>
           <w:p>
             <w:pPr>
@@ -17308,7 +18476,21 @@
               <w:rPr>
                 <w:rStyle w:val="IntenseEmphasis"/>
               </w:rPr>
-              <w:t>without the node_modules folder</w:t>
+              <w:t xml:space="preserve">without the </w:t>
+            </w:r>
+            <w:proofErr w:type="spellStart"/>
+            <w:r>
+              <w:rPr>
+                <w:rStyle w:val="IntenseEmphasis"/>
+              </w:rPr>
+              <w:t>node_modules</w:t>
+            </w:r>
+            <w:proofErr w:type="spellEnd"/>
+            <w:r>
+              <w:rPr>
+                <w:rStyle w:val="IntenseEmphasis"/>
+              </w:rPr>
+              <w:t xml:space="preserve"> folder</w:t>
             </w:r>
             <w:r>
               <w:rPr>
@@ -17671,7 +18853,7 @@
           <w:u w:val="none"/>
         </w:rPr>
       </w:pPr>
-      <w:hyperlink r:id="rId38" w:history="1">
+      <w:hyperlink r:id="rId54" w:history="1">
         <w:r>
           <w:rPr>
             <w:rStyle w:val="Hyperlink"/>
@@ -17683,13 +18865,21 @@
     </w:p>
     <w:p>
       <w:r>
-        <w:t>Note that P</w:t>
+        <w:t xml:space="preserve">Note that </w:t>
+      </w:r>
+      <w:proofErr w:type="spellStart"/>
+      <w:r>
+        <w:t>P</w:t>
       </w:r>
       <w:r>
         <w:t>hp</w:t>
       </w:r>
       <w:r>
-        <w:t>Storm and WebStorm will format code to their own standard, which is acceptable.</w:t>
+        <w:t>Storm</w:t>
+      </w:r>
+      <w:proofErr w:type="spellEnd"/>
+      <w:r>
+        <w:t xml:space="preserve"> and WebStorm will format code to their own standard, which is acceptable.</w:t>
       </w:r>
     </w:p>
     <w:p>
@@ -17732,7 +18922,7 @@
           <w:szCs w:val="22"/>
         </w:rPr>
       </w:pPr>
-      <w:hyperlink r:id="rId39" w:history="1">
+      <w:hyperlink r:id="rId55" w:history="1">
         <w:r>
           <w:rPr>
             <w:rStyle w:val="Hyperlink"/>
@@ -17746,13 +18936,21 @@
       <w:bookmarkStart w:id="36" w:name="_Toc82066987"/>
       <w:bookmarkStart w:id="37" w:name="_Toc94976445"/>
       <w:r>
-        <w:t>Note that P</w:t>
+        <w:t xml:space="preserve">Note that </w:t>
+      </w:r>
+      <w:proofErr w:type="spellStart"/>
+      <w:r>
+        <w:t>P</w:t>
       </w:r>
       <w:r>
         <w:t>hp</w:t>
       </w:r>
       <w:r>
-        <w:t>Storm and WebStorm will format code to their own standard, which is acceptable.</w:t>
+        <w:t>Storm</w:t>
+      </w:r>
+      <w:proofErr w:type="spellEnd"/>
+      <w:r>
+        <w:t xml:space="preserve"> and WebStorm will format code to their own standard, which is acceptable.</w:t>
       </w:r>
     </w:p>
     <w:p>
@@ -18104,8 +19302,13 @@
               <w:cnfStyle w:val="000000000000" w:firstRow="0" w:lastRow="0" w:firstColumn="0" w:lastColumn="0" w:oddVBand="0" w:evenVBand="0" w:oddHBand="0" w:evenHBand="0" w:firstRowFirstColumn="0" w:firstRowLastColumn="0" w:lastRowFirstColumn="0" w:lastRowLastColumn="0"/>
             </w:pPr>
             <w:r>
-              <w:t>.js</w:t>
-            </w:r>
+              <w:t>.</w:t>
+            </w:r>
+            <w:proofErr w:type="spellStart"/>
+            <w:r>
+              <w:t>js</w:t>
+            </w:r>
+            <w:proofErr w:type="spellEnd"/>
           </w:p>
         </w:tc>
       </w:tr>
@@ -18134,8 +19337,13 @@
               <w:cnfStyle w:val="000000100000" w:firstRow="0" w:lastRow="0" w:firstColumn="0" w:lastColumn="0" w:oddVBand="0" w:evenVBand="0" w:oddHBand="1" w:evenHBand="0" w:firstRowFirstColumn="0" w:firstRowLastColumn="0" w:lastRowFirstColumn="0" w:lastRowLastColumn="0"/>
             </w:pPr>
             <w:r>
-              <w:t>.css</w:t>
-            </w:r>
+              <w:t>.</w:t>
+            </w:r>
+            <w:proofErr w:type="spellStart"/>
+            <w:r>
+              <w:t>css</w:t>
+            </w:r>
+            <w:proofErr w:type="spellEnd"/>
           </w:p>
         </w:tc>
       </w:tr>
@@ -18163,8 +19371,13 @@
               <w:cnfStyle w:val="000000000000" w:firstRow="0" w:lastRow="0" w:firstColumn="0" w:lastColumn="0" w:oddVBand="0" w:evenVBand="0" w:oddHBand="0" w:evenHBand="0" w:firstRowFirstColumn="0" w:firstRowLastColumn="0" w:lastRowFirstColumn="0" w:lastRowLastColumn="0"/>
             </w:pPr>
             <w:r>
-              <w:t>.php</w:t>
-            </w:r>
+              <w:t>.</w:t>
+            </w:r>
+            <w:proofErr w:type="spellStart"/>
+            <w:r>
+              <w:t>php</w:t>
+            </w:r>
+            <w:proofErr w:type="spellEnd"/>
           </w:p>
         </w:tc>
       </w:tr>
@@ -18193,8 +19406,13 @@
               <w:cnfStyle w:val="000000100000" w:firstRow="0" w:lastRow="0" w:firstColumn="0" w:lastColumn="0" w:oddVBand="0" w:evenVBand="0" w:oddHBand="1" w:evenHBand="0" w:firstRowFirstColumn="0" w:firstRowLastColumn="0" w:lastRowFirstColumn="0" w:lastRowLastColumn="0"/>
             </w:pPr>
             <w:r>
-              <w:t>.js</w:t>
-            </w:r>
+              <w:t>.</w:t>
+            </w:r>
+            <w:proofErr w:type="spellStart"/>
+            <w:r>
+              <w:t>js</w:t>
+            </w:r>
+            <w:proofErr w:type="spellEnd"/>
           </w:p>
         </w:tc>
       </w:tr>
@@ -18222,8 +19440,13 @@
               <w:cnfStyle w:val="000000000000" w:firstRow="0" w:lastRow="0" w:firstColumn="0" w:lastColumn="0" w:oddVBand="0" w:evenVBand="0" w:oddHBand="0" w:evenHBand="0" w:firstRowFirstColumn="0" w:firstRowLastColumn="0" w:lastRowFirstColumn="0" w:lastRowLastColumn="0"/>
             </w:pPr>
             <w:r>
-              <w:t>.jsx</w:t>
-            </w:r>
+              <w:t>.</w:t>
+            </w:r>
+            <w:proofErr w:type="spellStart"/>
+            <w:r>
+              <w:t>jsx</w:t>
+            </w:r>
+            <w:proofErr w:type="spellEnd"/>
           </w:p>
         </w:tc>
       </w:tr>
@@ -18252,8 +19475,13 @@
               <w:cnfStyle w:val="000000100000" w:firstRow="0" w:lastRow="0" w:firstColumn="0" w:lastColumn="0" w:oddVBand="0" w:evenVBand="0" w:oddHBand="1" w:evenHBand="0" w:firstRowFirstColumn="0" w:firstRowLastColumn="0" w:lastRowFirstColumn="0" w:lastRowLastColumn="0"/>
             </w:pPr>
             <w:r>
-              <w:t>.py</w:t>
-            </w:r>
+              <w:t>.</w:t>
+            </w:r>
+            <w:proofErr w:type="spellStart"/>
+            <w:r>
+              <w:t>py</w:t>
+            </w:r>
+            <w:proofErr w:type="spellEnd"/>
           </w:p>
         </w:tc>
       </w:tr>
@@ -18281,8 +19509,13 @@
               <w:cnfStyle w:val="000000000000" w:firstRow="0" w:lastRow="0" w:firstColumn="0" w:lastColumn="0" w:oddVBand="0" w:evenVBand="0" w:oddHBand="0" w:evenHBand="0" w:firstRowFirstColumn="0" w:firstRowLastColumn="0" w:lastRowFirstColumn="0" w:lastRowLastColumn="0"/>
             </w:pPr>
             <w:r>
-              <w:t>.json</w:t>
-            </w:r>
+              <w:t>.</w:t>
+            </w:r>
+            <w:proofErr w:type="spellStart"/>
+            <w:r>
+              <w:t>json</w:t>
+            </w:r>
+            <w:proofErr w:type="spellEnd"/>
           </w:p>
         </w:tc>
       </w:tr>
@@ -18374,7 +19607,7 @@
             <wp:cNvGraphicFramePr/>
             <a:graphic xmlns:a="http://schemas.openxmlformats.org/drawingml/2006/main">
               <a:graphicData uri="http://schemas.openxmlformats.org/drawingml/2006/diagram">
-                <dgm:relIds xmlns:dgm="http://schemas.openxmlformats.org/drawingml/2006/diagram" xmlns:r="http://schemas.openxmlformats.org/officeDocument/2006/relationships" r:dm="rId40" r:lo="rId41" r:qs="rId42" r:cs="rId43"/>
+                <dgm:relIds xmlns:dgm="http://schemas.openxmlformats.org/drawingml/2006/diagram" xmlns:r="http://schemas.openxmlformats.org/officeDocument/2006/relationships" r:dm="rId56" r:lo="rId57" r:qs="rId58" r:cs="rId59"/>
               </a:graphicData>
             </a:graphic>
           </wp:inline>
@@ -18410,7 +19643,7 @@
           <w:numId w:val="7"/>
         </w:numPr>
       </w:pPr>
-      <w:hyperlink r:id="rId45" w:history="1">
+      <w:hyperlink r:id="rId61" w:history="1">
         <w:r>
           <w:rPr>
             <w:rStyle w:val="Hyperlink"/>
@@ -18427,7 +19660,7 @@
           <w:numId w:val="7"/>
         </w:numPr>
       </w:pPr>
-      <w:hyperlink r:id="rId46" w:history="1">
+      <w:hyperlink r:id="rId62" w:history="1">
         <w:r>
           <w:rPr>
             <w:rStyle w:val="Hyperlink"/>
@@ -18444,7 +19677,7 @@
           <w:numId w:val="7"/>
         </w:numPr>
       </w:pPr>
-      <w:hyperlink r:id="rId47" w:history="1">
+      <w:hyperlink r:id="rId63" w:history="1">
         <w:r>
           <w:rPr>
             <w:rStyle w:val="Hyperlink"/>
@@ -18461,7 +19694,7 @@
           <w:numId w:val="7"/>
         </w:numPr>
       </w:pPr>
-      <w:hyperlink r:id="rId48" w:history="1">
+      <w:hyperlink r:id="rId64" w:history="1">
         <w:r>
           <w:rPr>
             <w:rStyle w:val="Hyperlink"/>
@@ -18478,7 +19711,7 @@
           <w:numId w:val="7"/>
         </w:numPr>
       </w:pPr>
-      <w:hyperlink r:id="rId49" w:history="1">
+      <w:hyperlink r:id="rId65" w:history="1">
         <w:r>
           <w:rPr>
             <w:rStyle w:val="Hyperlink"/>
@@ -18491,7 +19724,7 @@
       <w:r>
         <w:t xml:space="preserve">Also check </w:t>
       </w:r>
-      <w:hyperlink r:id="rId50" w:history="1">
+      <w:hyperlink r:id="rId66" w:history="1">
         <w:r>
           <w:rPr>
             <w:rStyle w:val="Hyperlink"/>
@@ -18500,7 +19733,15 @@
         </w:r>
       </w:hyperlink>
       <w:r>
-        <w:t xml:space="preserve"> and search for TailwindCSS.</w:t>
+        <w:t xml:space="preserve"> and search for </w:t>
+      </w:r>
+      <w:proofErr w:type="spellStart"/>
+      <w:r>
+        <w:t>TailwindCSS</w:t>
+      </w:r>
+      <w:proofErr w:type="spellEnd"/>
+      <w:r>
+        <w:t>.</w:t>
       </w:r>
     </w:p>
     <w:p>
@@ -18593,11 +19834,19 @@
       <w:r>
         <w:tab/>
       </w:r>
+      <w:proofErr w:type="spellStart"/>
       <w:r>
         <w:rPr>
           <w:rStyle w:val="CodeInline"/>
         </w:rPr>
-        <w:t>npm --version</w:t>
+        <w:t>npm</w:t>
+      </w:r>
+      <w:proofErr w:type="spellEnd"/>
+      <w:r>
+        <w:rPr>
+          <w:rStyle w:val="CodeInline"/>
+        </w:rPr>
+        <w:t xml:space="preserve"> --version</w:t>
       </w:r>
     </w:p>
     <w:p>
@@ -18613,11 +19862,19 @@
       <w:r>
         <w:tab/>
       </w:r>
+      <w:proofErr w:type="spellStart"/>
       <w:r>
         <w:rPr>
           <w:rStyle w:val="CodeInline"/>
         </w:rPr>
-        <w:t>npx –version</w:t>
+        <w:t>npx</w:t>
+      </w:r>
+      <w:proofErr w:type="spellEnd"/>
+      <w:r>
+        <w:rPr>
+          <w:rStyle w:val="CodeInline"/>
+        </w:rPr>
+        <w:t xml:space="preserve"> –version</w:t>
       </w:r>
     </w:p>
     <w:p>
@@ -18646,7 +19903,15 @@
     </w:p>
     <w:p>
       <w:r>
-        <w:t>Given that Node is available, and NPM/NPX are also working, we now start the TailwindCSS installation and “development” process.</w:t>
+        <w:t xml:space="preserve">Given that Node is available, and NPM/NPX are also working, we now start the </w:t>
+      </w:r>
+      <w:proofErr w:type="spellStart"/>
+      <w:r>
+        <w:t>TailwindCSS</w:t>
+      </w:r>
+      <w:proofErr w:type="spellEnd"/>
+      <w:r>
+        <w:t xml:space="preserve"> installation and “development” process.</w:t>
       </w:r>
     </w:p>
     <w:p>
@@ -18661,12 +19926,28 @@
       <w:r>
         <w:tab/>
       </w:r>
+      <w:proofErr w:type="spellStart"/>
       <w:r>
         <w:rPr>
           <w:rStyle w:val="CodeInline"/>
         </w:rPr>
-        <w:t>npm install -D tailwindcss</w:t>
+        <w:t>npm</w:t>
       </w:r>
+      <w:proofErr w:type="spellEnd"/>
+      <w:r>
+        <w:rPr>
+          <w:rStyle w:val="CodeInline"/>
+        </w:rPr>
+        <w:t xml:space="preserve"> install -D </w:t>
+      </w:r>
+      <w:proofErr w:type="spellStart"/>
+      <w:r>
+        <w:rPr>
+          <w:rStyle w:val="CodeInline"/>
+        </w:rPr>
+        <w:t>tailwindcss</w:t>
+      </w:r>
+      <w:proofErr w:type="spellEnd"/>
     </w:p>
     <w:p>
       <w:r>
@@ -18675,12 +19956,42 @@
       <w:r>
         <w:tab/>
       </w:r>
+      <w:proofErr w:type="spellStart"/>
       <w:r>
         <w:rPr>
           <w:rStyle w:val="CodeInline"/>
         </w:rPr>
-        <w:t>npx tailwindcss init</w:t>
+        <w:t>npx</w:t>
       </w:r>
+      <w:proofErr w:type="spellEnd"/>
+      <w:r>
+        <w:rPr>
+          <w:rStyle w:val="CodeInline"/>
+        </w:rPr>
+        <w:t xml:space="preserve"> </w:t>
+      </w:r>
+      <w:proofErr w:type="spellStart"/>
+      <w:r>
+        <w:rPr>
+          <w:rStyle w:val="CodeInline"/>
+        </w:rPr>
+        <w:t>tailwindcss</w:t>
+      </w:r>
+      <w:proofErr w:type="spellEnd"/>
+      <w:r>
+        <w:rPr>
+          <w:rStyle w:val="CodeInline"/>
+        </w:rPr>
+        <w:t xml:space="preserve"> </w:t>
+      </w:r>
+      <w:proofErr w:type="spellStart"/>
+      <w:r>
+        <w:rPr>
+          <w:rStyle w:val="CodeInline"/>
+        </w:rPr>
+        <w:t>init</w:t>
+      </w:r>
+      <w:proofErr w:type="spellEnd"/>
     </w:p>
     <w:p>
       <w:r>
@@ -18749,7 +20060,31 @@
           <w:sz w:val="21"/>
           <w:szCs w:val="21"/>
         </w:rPr>
-        <w:t xml:space="preserve">{import('tailwindcss').Config} </w:t>
+        <w:t>{import('</w:t>
+      </w:r>
+      <w:proofErr w:type="spellStart"/>
+      <w:r>
+        <w:rPr>
+          <w:rFonts w:ascii="Consolas" w:hAnsi="Consolas" w:cs="FiraCode Nerd Font Mono"/>
+          <w:i/>
+          <w:iCs/>
+          <w:color w:val="8A653B"/>
+          <w:sz w:val="21"/>
+          <w:szCs w:val="21"/>
+        </w:rPr>
+        <w:t>tailwindcss</w:t>
+      </w:r>
+      <w:proofErr w:type="spellEnd"/>
+      <w:r>
+        <w:rPr>
+          <w:rFonts w:ascii="Consolas" w:hAnsi="Consolas" w:cs="FiraCode Nerd Font Mono"/>
+          <w:i/>
+          <w:iCs/>
+          <w:color w:val="8A653B"/>
+          <w:sz w:val="21"/>
+          <w:szCs w:val="21"/>
+        </w:rPr>
+        <w:t xml:space="preserve">').Config} </w:t>
       </w:r>
       <w:r>
         <w:rPr>
@@ -18773,6 +20108,7 @@
         </w:rPr>
         <w:br/>
       </w:r>
+      <w:proofErr w:type="spellStart"/>
       <w:r>
         <w:rPr>
           <w:rFonts w:ascii="Consolas" w:hAnsi="Consolas" w:cs="FiraCode Nerd Font Mono"/>
@@ -18793,7 +20129,21 @@
           <w:sz w:val="21"/>
           <w:szCs w:val="21"/>
         </w:rPr>
-        <w:t xml:space="preserve">exports </w:t>
+        <w:t>exports</w:t>
+      </w:r>
+      <w:proofErr w:type="spellEnd"/>
+      <w:r>
+        <w:rPr>
+          <w:rFonts w:ascii="Consolas" w:hAnsi="Consolas" w:cs="FiraCode Nerd Font Mono"/>
+          <w:b/>
+          <w:bCs/>
+          <w:i/>
+          <w:iCs/>
+          <w:color w:val="9876AA"/>
+          <w:sz w:val="21"/>
+          <w:szCs w:val="21"/>
+        </w:rPr>
+        <w:t xml:space="preserve"> </w:t>
       </w:r>
       <w:r>
         <w:rPr>
@@ -19102,12 +20452,14 @@
       <w:r>
         <w:t xml:space="preserve">Next create a folder called </w:t>
       </w:r>
+      <w:proofErr w:type="spellStart"/>
       <w:r>
         <w:rPr>
           <w:rStyle w:val="CodeInline"/>
         </w:rPr>
         <w:t>src</w:t>
       </w:r>
+      <w:proofErr w:type="spellEnd"/>
       <w:r>
         <w:t xml:space="preserve"> in the root by using the command:</w:t>
       </w:r>
@@ -19116,20 +20468,32 @@
       <w:pPr>
         <w:pStyle w:val="Code"/>
       </w:pPr>
+      <w:proofErr w:type="spellStart"/>
       <w:r>
-        <w:t>mkdir src</w:t>
+        <w:t>mkdir</w:t>
       </w:r>
+      <w:proofErr w:type="spellEnd"/>
+      <w:r>
+        <w:t xml:space="preserve"> </w:t>
+      </w:r>
+      <w:proofErr w:type="spellStart"/>
+      <w:r>
+        <w:t>src</w:t>
+      </w:r>
+      <w:proofErr w:type="spellEnd"/>
     </w:p>
     <w:p>
       <w:r>
         <w:t xml:space="preserve">Then, in your editor create a new CSS file in this </w:t>
       </w:r>
+      <w:proofErr w:type="spellStart"/>
       <w:r>
         <w:rPr>
           <w:rStyle w:val="CodeInline"/>
         </w:rPr>
         <w:t>src</w:t>
       </w:r>
+      <w:proofErr w:type="spellEnd"/>
       <w:r>
         <w:t xml:space="preserve"> folder and call it “</w:t>
       </w:r>
@@ -19153,16 +20517,53 @@
       <w:pPr>
         <w:pStyle w:val="Code"/>
       </w:pPr>
+      <w:proofErr w:type="spellStart"/>
       <w:r>
-        <w:t xml:space="preserve">npx tailwindcss </w:t>
+        <w:t>npx</w:t>
+      </w:r>
+      <w:proofErr w:type="spellEnd"/>
+      <w:r>
+        <w:t xml:space="preserve"> </w:t>
+      </w:r>
+      <w:proofErr w:type="spellStart"/>
+      <w:r>
+        <w:t>tailwindcss</w:t>
+      </w:r>
+      <w:proofErr w:type="spellEnd"/>
+      <w:r>
+        <w:t xml:space="preserve"> </w:t>
       </w:r>
       <w:r>
         <w:br/>
-        <w:t xml:space="preserve">-i ./src/input.css </w:t>
+        <w:t>-</w:t>
+      </w:r>
+      <w:proofErr w:type="spellStart"/>
+      <w:r>
+        <w:t>i</w:t>
+      </w:r>
+      <w:proofErr w:type="spellEnd"/>
+      <w:r>
+        <w:t xml:space="preserve"> ./</w:t>
+      </w:r>
+      <w:proofErr w:type="spellStart"/>
+      <w:r>
+        <w:t>src</w:t>
+      </w:r>
+      <w:proofErr w:type="spellEnd"/>
+      <w:r>
+        <w:t xml:space="preserve">/input.css </w:t>
       </w:r>
       <w:r>
         <w:br/>
-        <w:t xml:space="preserve">-o ./assets/css/site.css </w:t>
+        <w:t>-o ./assets/</w:t>
+      </w:r>
+      <w:proofErr w:type="spellStart"/>
+      <w:r>
+        <w:t>css</w:t>
+      </w:r>
+      <w:proofErr w:type="spellEnd"/>
+      <w:r>
+        <w:t xml:space="preserve">/site.css </w:t>
       </w:r>
       <w:r>
         <w:br/>
@@ -19216,7 +20617,7 @@
       </w:r>
     </w:p>
     <w:p>
-      <w:hyperlink r:id="rId51" w:history="1">
+      <w:hyperlink r:id="rId67" w:history="1">
         <w:r>
           <w:rPr>
             <w:rStyle w:val="Hyperlink"/>
@@ -19290,8 +20691,17 @@
           <w:i/>
           <w:iCs/>
         </w:rPr>
-        <w:t>.gitignore</w:t>
+        <w:t>.</w:t>
       </w:r>
+      <w:proofErr w:type="spellStart"/>
+      <w:r>
+        <w:rPr>
+          <w:i/>
+          <w:iCs/>
+        </w:rPr>
+        <w:t>gitignore</w:t>
+      </w:r>
+      <w:proofErr w:type="spellEnd"/>
       <w:r>
         <w:t xml:space="preserve"> file </w:t>
       </w:r>
@@ -19313,7 +20723,7 @@
           <w:tab w:val="left" w:pos="5679"/>
         </w:tabs>
       </w:pPr>
-      <w:hyperlink r:id="rId52" w:history="1">
+      <w:hyperlink r:id="rId68" w:history="1">
         <w:r>
           <w:rPr>
             <w:rStyle w:val="Hyperlink"/>
@@ -19333,7 +20743,7 @@
           <w:tab w:val="left" w:pos="5679"/>
         </w:tabs>
       </w:pPr>
-      <w:hyperlink r:id="rId53" w:history="1">
+      <w:hyperlink r:id="rId69" w:history="1">
         <w:r>
           <w:rPr>
             <w:rStyle w:val="Hyperlink"/>
@@ -19353,7 +20763,7 @@
           <w:tab w:val="left" w:pos="5679"/>
         </w:tabs>
       </w:pPr>
-      <w:hyperlink r:id="rId54" w:history="1">
+      <w:hyperlink r:id="rId70" w:history="1">
         <w:r>
           <w:rPr>
             <w:rStyle w:val="Hyperlink"/>
@@ -19377,8 +20787,8 @@
       </w:pPr>
     </w:p>
     <w:sectPr>
-      <w:headerReference w:type="default" r:id="rId55"/>
-      <w:footerReference w:type="default" r:id="rId56"/>
+      <w:headerReference w:type="default" r:id="rId71"/>
+      <w:footerReference w:type="default" r:id="rId72"/>
       <w:type w:val="continuous"/>
       <w:pgSz w:w="11906" w:h="16838" w:code="9"/>
       <w:pgMar w:top="851" w:right="851" w:bottom="851" w:left="851" w:header="567" w:footer="342" w:gutter="0"/>
@@ -19599,7 +21009,7 @@
               <w:sz w:val="14"/>
               <w:szCs w:val="16"/>
             </w:rPr>
-            <w:t>2023-11-05</w:t>
+            <w:t>2023-11-24</w:t>
           </w:r>
           <w:r>
             <w:rPr>
@@ -19661,7 +21071,6 @@
               <w:showingPlcHdr/>
               <w:text/>
             </w:sdtPr>
-            <w:sdtEndPr/>
             <w:sdtContent>
               <w:r>
                 <w:rPr>
@@ -32334,7 +33743,7 @@
   <dgm:whole/>
   <dgm:extLst>
     <a:ext uri="http://schemas.microsoft.com/office/drawing/2008/diagram">
-      <dsp:dataModelExt xmlns:dsp="http://schemas.microsoft.com/office/drawing/2008/diagram" relId="rId44" minVer="http://schemas.openxmlformats.org/drawingml/2006/diagram"/>
+      <dsp:dataModelExt xmlns:dsp="http://schemas.microsoft.com/office/drawing/2008/diagram" relId="rId60" minVer="http://schemas.openxmlformats.org/drawingml/2006/diagram"/>
     </a:ext>
   </dgm:extLst>
 </dgm:dataModel>
@@ -37748,6 +39157,7 @@
     <w:rsid w:val="003C70A8"/>
     <w:rsid w:val="003D51F9"/>
     <w:rsid w:val="0045004D"/>
+    <w:rsid w:val="00487779"/>
     <w:rsid w:val="00525E85"/>
     <w:rsid w:val="0056000B"/>
     <w:rsid w:val="00595B23"/>
@@ -37762,6 +39172,7 @@
     <w:rsid w:val="00964706"/>
     <w:rsid w:val="00981856"/>
     <w:rsid w:val="00AB560F"/>
+    <w:rsid w:val="00B232F3"/>
     <w:rsid w:val="00BC546E"/>
     <w:rsid w:val="00BD0837"/>
     <w:rsid w:val="00CE151D"/>
@@ -38541,58 +39952,16 @@
 </file>
 
 <file path=customXml/item1.xml><?xml version="1.0" encoding="utf-8"?>
-<b:Sources xmlns:b="http://schemas.openxmlformats.org/officeDocument/2006/bibliography" xmlns="http://schemas.openxmlformats.org/officeDocument/2006/bibliography" SelectedStyle="\APA.XSL" StyleName="APA"/>
+<?mso-contentType ?>
+<FormTemplates xmlns="http://schemas.microsoft.com/sharepoint/v3/contenttype/forms">
+  <Display>DocumentLibraryForm</Display>
+  <Edit>DocumentLibraryForm</Edit>
+  <New>DocumentLibraryForm</New>
+</FormTemplates>
 </file>
 
 <file path=customXml/item2.xml><?xml version="1.0" encoding="utf-8"?>
-<p:properties xmlns:p="http://schemas.microsoft.com/office/2006/metadata/properties" xmlns:xsi="http://www.w3.org/2001/XMLSchema-instance" xmlns:pc="http://schemas.microsoft.com/office/infopath/2007/PartnerControls">
-  <documentManagement>
-    <FolderType xmlns="833ce3ab-d172-455c-9989-f10facae9784" xsi:nil="true"/>
-    <Students xmlns="833ce3ab-d172-455c-9989-f10facae9784">
-      <UserInfo>
-        <DisplayName/>
-        <AccountId xsi:nil="true"/>
-        <AccountType/>
-      </UserInfo>
-    </Students>
-    <TeamsChannelId xmlns="833ce3ab-d172-455c-9989-f10facae9784" xsi:nil="true"/>
-    <Student_Groups xmlns="833ce3ab-d172-455c-9989-f10facae9784">
-      <UserInfo>
-        <DisplayName/>
-        <AccountId xsi:nil="true"/>
-        <AccountType/>
-      </UserInfo>
-    </Student_Groups>
-    <Math_Settings xmlns="833ce3ab-d172-455c-9989-f10facae9784" xsi:nil="true"/>
-    <Is_Collaboration_Space_Locked xmlns="833ce3ab-d172-455c-9989-f10facae9784" xsi:nil="true"/>
-    <AppVersion xmlns="833ce3ab-d172-455c-9989-f10facae9784" xsi:nil="true"/>
-    <Owner xmlns="833ce3ab-d172-455c-9989-f10facae9784">
-      <UserInfo>
-        <DisplayName/>
-        <AccountId xsi:nil="true"/>
-        <AccountType/>
-      </UserInfo>
-    </Owner>
-    <Has_Teacher_Only_SectionGroup xmlns="833ce3ab-d172-455c-9989-f10facae9784" xsi:nil="true"/>
-    <NotebookType xmlns="833ce3ab-d172-455c-9989-f10facae9784" xsi:nil="true"/>
-    <Teachers xmlns="833ce3ab-d172-455c-9989-f10facae9784">
-      <UserInfo>
-        <DisplayName/>
-        <AccountId xsi:nil="true"/>
-        <AccountType/>
-      </UserInfo>
-    </Teachers>
-    <Templates xmlns="833ce3ab-d172-455c-9989-f10facae9784" xsi:nil="true"/>
-    <DefaultSectionNames xmlns="833ce3ab-d172-455c-9989-f10facae9784" xsi:nil="true"/>
-    <CultureName xmlns="833ce3ab-d172-455c-9989-f10facae9784" xsi:nil="true"/>
-    <Distribution_Groups xmlns="833ce3ab-d172-455c-9989-f10facae9784" xsi:nil="true"/>
-    <Self_Registration_Enabled xmlns="833ce3ab-d172-455c-9989-f10facae9784" xsi:nil="true"/>
-    <LMS_Mappings xmlns="833ce3ab-d172-455c-9989-f10facae9784" xsi:nil="true"/>
-    <Invited_Teachers xmlns="833ce3ab-d172-455c-9989-f10facae9784" xsi:nil="true"/>
-    <Invited_Students xmlns="833ce3ab-d172-455c-9989-f10facae9784" xsi:nil="true"/>
-    <IsNotebookLocked xmlns="833ce3ab-d172-455c-9989-f10facae9784" xsi:nil="true"/>
-  </documentManagement>
-</p:properties>
+<b:Sources xmlns:b="http://schemas.openxmlformats.org/officeDocument/2006/bibliography" xmlns="http://schemas.openxmlformats.org/officeDocument/2006/bibliography" SelectedStyle="\APA.XSL" StyleName="APA"/>
 </file>
 
 <file path=customXml/item3.xml><?xml version="1.0" encoding="utf-8"?>
@@ -39017,28 +40386,68 @@
 </file>
 
 <file path=customXml/item5.xml><?xml version="1.0" encoding="utf-8"?>
-<?mso-contentType ?>
-<FormTemplates xmlns="http://schemas.microsoft.com/sharepoint/v3/contenttype/forms">
-  <Display>DocumentLibraryForm</Display>
-  <Edit>DocumentLibraryForm</Edit>
-  <New>DocumentLibraryForm</New>
-</FormTemplates>
+<p:properties xmlns:p="http://schemas.microsoft.com/office/2006/metadata/properties" xmlns:xsi="http://www.w3.org/2001/XMLSchema-instance" xmlns:pc="http://schemas.microsoft.com/office/infopath/2007/PartnerControls">
+  <documentManagement>
+    <FolderType xmlns="833ce3ab-d172-455c-9989-f10facae9784" xsi:nil="true"/>
+    <Students xmlns="833ce3ab-d172-455c-9989-f10facae9784">
+      <UserInfo>
+        <DisplayName/>
+        <AccountId xsi:nil="true"/>
+        <AccountType/>
+      </UserInfo>
+    </Students>
+    <TeamsChannelId xmlns="833ce3ab-d172-455c-9989-f10facae9784" xsi:nil="true"/>
+    <Student_Groups xmlns="833ce3ab-d172-455c-9989-f10facae9784">
+      <UserInfo>
+        <DisplayName/>
+        <AccountId xsi:nil="true"/>
+        <AccountType/>
+      </UserInfo>
+    </Student_Groups>
+    <Math_Settings xmlns="833ce3ab-d172-455c-9989-f10facae9784" xsi:nil="true"/>
+    <Is_Collaboration_Space_Locked xmlns="833ce3ab-d172-455c-9989-f10facae9784" xsi:nil="true"/>
+    <AppVersion xmlns="833ce3ab-d172-455c-9989-f10facae9784" xsi:nil="true"/>
+    <Owner xmlns="833ce3ab-d172-455c-9989-f10facae9784">
+      <UserInfo>
+        <DisplayName/>
+        <AccountId xsi:nil="true"/>
+        <AccountType/>
+      </UserInfo>
+    </Owner>
+    <Has_Teacher_Only_SectionGroup xmlns="833ce3ab-d172-455c-9989-f10facae9784" xsi:nil="true"/>
+    <NotebookType xmlns="833ce3ab-d172-455c-9989-f10facae9784" xsi:nil="true"/>
+    <Teachers xmlns="833ce3ab-d172-455c-9989-f10facae9784">
+      <UserInfo>
+        <DisplayName/>
+        <AccountId xsi:nil="true"/>
+        <AccountType/>
+      </UserInfo>
+    </Teachers>
+    <Templates xmlns="833ce3ab-d172-455c-9989-f10facae9784" xsi:nil="true"/>
+    <DefaultSectionNames xmlns="833ce3ab-d172-455c-9989-f10facae9784" xsi:nil="true"/>
+    <CultureName xmlns="833ce3ab-d172-455c-9989-f10facae9784" xsi:nil="true"/>
+    <Distribution_Groups xmlns="833ce3ab-d172-455c-9989-f10facae9784" xsi:nil="true"/>
+    <Self_Registration_Enabled xmlns="833ce3ab-d172-455c-9989-f10facae9784" xsi:nil="true"/>
+    <LMS_Mappings xmlns="833ce3ab-d172-455c-9989-f10facae9784" xsi:nil="true"/>
+    <Invited_Teachers xmlns="833ce3ab-d172-455c-9989-f10facae9784" xsi:nil="true"/>
+    <Invited_Students xmlns="833ce3ab-d172-455c-9989-f10facae9784" xsi:nil="true"/>
+    <IsNotebookLocked xmlns="833ce3ab-d172-455c-9989-f10facae9784" xsi:nil="true"/>
+  </documentManagement>
+</p:properties>
 </file>
 
 <file path=customXml/itemProps1.xml><?xml version="1.0" encoding="utf-8"?>
-<ds:datastoreItem xmlns:ds="http://schemas.openxmlformats.org/officeDocument/2006/customXml" ds:itemID="{AAC88EC2-10A0-4938-8FE9-915B6248D299}">
+<ds:datastoreItem xmlns:ds="http://schemas.openxmlformats.org/officeDocument/2006/customXml" ds:itemID="{96001339-1F25-4BDD-94F9-AA3400008571}">
   <ds:schemaRefs>
-    <ds:schemaRef ds:uri="http://schemas.openxmlformats.org/officeDocument/2006/bibliography"/>
+    <ds:schemaRef ds:uri="http://schemas.microsoft.com/sharepoint/v3/contenttype/forms"/>
   </ds:schemaRefs>
 </ds:datastoreItem>
 </file>
 
 <file path=customXml/itemProps2.xml><?xml version="1.0" encoding="utf-8"?>
-<ds:datastoreItem xmlns:ds="http://schemas.openxmlformats.org/officeDocument/2006/customXml" ds:itemID="{A16F99D5-FAF9-47B7-BB2E-CAC1EF9F3B71}">
+<ds:datastoreItem xmlns:ds="http://schemas.openxmlformats.org/officeDocument/2006/customXml" ds:itemID="{AAC88EC2-10A0-4938-8FE9-915B6248D299}">
   <ds:schemaRefs>
-    <ds:schemaRef ds:uri="http://schemas.microsoft.com/office/2006/metadata/properties"/>
-    <ds:schemaRef ds:uri="http://schemas.microsoft.com/office/infopath/2007/PartnerControls"/>
-    <ds:schemaRef ds:uri="833ce3ab-d172-455c-9989-f10facae9784"/>
+    <ds:schemaRef ds:uri="http://schemas.openxmlformats.org/officeDocument/2006/bibliography"/>
   </ds:schemaRefs>
 </ds:datastoreItem>
 </file>
@@ -39071,9 +40480,11 @@
 </file>
 
 <file path=customXml/itemProps5.xml><?xml version="1.0" encoding="utf-8"?>
-<ds:datastoreItem xmlns:ds="http://schemas.openxmlformats.org/officeDocument/2006/customXml" ds:itemID="{96001339-1F25-4BDD-94F9-AA3400008571}">
+<ds:datastoreItem xmlns:ds="http://schemas.openxmlformats.org/officeDocument/2006/customXml" ds:itemID="{A16F99D5-FAF9-47B7-BB2E-CAC1EF9F3B71}">
   <ds:schemaRefs>
-    <ds:schemaRef ds:uri="http://schemas.microsoft.com/sharepoint/v3/contenttype/forms"/>
+    <ds:schemaRef ds:uri="http://schemas.microsoft.com/office/2006/metadata/properties"/>
+    <ds:schemaRef ds:uri="http://schemas.microsoft.com/office/infopath/2007/PartnerControls"/>
+    <ds:schemaRef ds:uri="833ce3ab-d172-455c-9989-f10facae9784"/>
   </ds:schemaRefs>
 </ds:datastoreItem>
 </file>
</xml_diff>